<commit_message>
docs: finidhed writing a technical task
</commit_message>
<xml_diff>
--- a/docs/ТЕХНИЧЕСКОЕ ЗАДАНИЕ.docx
+++ b/docs/ТЕХНИЧЕСКОЕ ЗАДАНИЕ.docx
@@ -553,17 +553,44 @@
           <w:rFonts w:ascii="Times New Roman" w:hAnsi="Times New Roman" w:cs="Times New Roman"/>
           <w:sz w:val="28"/>
           <w:szCs w:val="28"/>
+        </w:rPr>
+      </w:pPr>
+      <w:r>
+        <w:rPr>
+          <w:rFonts w:ascii="Times New Roman" w:hAnsi="Times New Roman" w:cs="Times New Roman"/>
+          <w:sz w:val="28"/>
+          <w:szCs w:val="28"/>
+        </w:rPr>
+        <w:t xml:space="preserve">Мобильное приложение будет спроектировано по паттерну </w:t>
+      </w:r>
+      <w:r>
+        <w:rPr>
+          <w:rFonts w:ascii="Times New Roman" w:hAnsi="Times New Roman" w:cs="Times New Roman"/>
+          <w:sz w:val="28"/>
+          <w:szCs w:val="28"/>
           <w:lang w:val="en-US"/>
         </w:rPr>
-      </w:pPr>
-      <w:r>
-        <w:rPr>
-          <w:rFonts w:ascii="Times New Roman" w:hAnsi="Times New Roman" w:cs="Times New Roman"/>
-          <w:sz w:val="28"/>
-          <w:szCs w:val="28"/>
-        </w:rPr>
-        <w:t xml:space="preserve">Мобильное приложение будет спроектировано по паттерну </w:t>
-      </w:r>
+        <w:t>MVVM</w:t>
+      </w:r>
+      <w:r>
+        <w:rPr>
+          <w:rFonts w:ascii="Times New Roman" w:hAnsi="Times New Roman" w:cs="Times New Roman"/>
+          <w:sz w:val="28"/>
+          <w:szCs w:val="28"/>
+        </w:rPr>
+        <w:t>.</w:t>
+      </w:r>
+    </w:p>
+    <w:p>
+      <w:pPr>
+        <w:spacing w:after="0" w:line="360" w:lineRule="auto"/>
+        <w:ind w:firstLine="709"/>
+        <w:rPr>
+          <w:rFonts w:ascii="Times New Roman" w:hAnsi="Times New Roman" w:cs="Times New Roman"/>
+          <w:sz w:val="28"/>
+          <w:szCs w:val="28"/>
+        </w:rPr>
+      </w:pPr>
       <w:r>
         <w:rPr>
           <w:rFonts w:ascii="Times New Roman" w:hAnsi="Times New Roman" w:cs="Times New Roman"/>
@@ -579,7 +606,15 @@
           <w:sz w:val="28"/>
           <w:szCs w:val="28"/>
         </w:rPr>
-        <w:t>.</w:t>
+        <w:t xml:space="preserve"> </w:t>
+      </w:r>
+      <w:r>
+        <w:rPr>
+          <w:rFonts w:ascii="Times New Roman" w:hAnsi="Times New Roman" w:cs="Times New Roman"/>
+          <w:sz w:val="28"/>
+          <w:szCs w:val="28"/>
+        </w:rPr>
+        <w:t>четко разделяет логику приложения, что позволяет без труда разобраться в работе и корректно спроектировать само ПО.</w:t>
       </w:r>
     </w:p>
     <w:p>
@@ -593,7 +628,7 @@
           <w:bCs/>
           <w:sz w:val="28"/>
           <w:szCs w:val="28"/>
-          <w:lang w:val="en-US" w:eastAsia="ru-RU"/>
+          <w:lang w:eastAsia="ru-RU"/>
         </w:rPr>
       </w:pPr>
       <w:r>
@@ -605,9 +640,55 @@
           <w:szCs w:val="28"/>
           <w:lang w:eastAsia="ru-RU"/>
         </w:rPr>
-        <w:t>Проектирование требований к серверной части приложения</w:t>
-      </w:r>
-      <w:r>
+        <w:t>Проектирование требований к серверной части приложения:</w:t>
+      </w:r>
+    </w:p>
+    <w:p>
+      <w:pPr>
+        <w:spacing w:after="0" w:line="360" w:lineRule="auto"/>
+        <w:ind w:firstLine="709"/>
+        <w:jc w:val="both"/>
+        <w:rPr>
+          <w:rFonts w:ascii="Times New Roman" w:hAnsi="Times New Roman" w:cs="Times New Roman"/>
+          <w:sz w:val="28"/>
+          <w:szCs w:val="28"/>
+          <w:lang w:eastAsia="ru-RU"/>
+        </w:rPr>
+      </w:pPr>
+      <w:r>
+        <w:rPr>
+          <w:rFonts w:ascii="Times New Roman" w:hAnsi="Times New Roman" w:cs="Times New Roman"/>
+          <w:sz w:val="28"/>
+          <w:szCs w:val="28"/>
+          <w:lang w:eastAsia="ru-RU"/>
+        </w:rPr>
+        <w:lastRenderedPageBreak/>
+        <w:t xml:space="preserve">Серверная часть будет развернута на </w:t>
+      </w:r>
+      <w:r>
+        <w:rPr>
+          <w:rFonts w:ascii="Times New Roman" w:hAnsi="Times New Roman" w:cs="Times New Roman"/>
+          <w:sz w:val="28"/>
+          <w:szCs w:val="28"/>
+          <w:lang w:val="en-US" w:eastAsia="ru-RU"/>
+        </w:rPr>
+        <w:t>Supabase</w:t>
+      </w:r>
+      <w:r>
+        <w:rPr>
+          <w:rFonts w:ascii="Times New Roman" w:hAnsi="Times New Roman" w:cs="Times New Roman"/>
+          <w:sz w:val="28"/>
+          <w:szCs w:val="28"/>
+          <w:lang w:eastAsia="ru-RU"/>
+        </w:rPr>
+        <w:t>. В БД должно содержаться все необходимые таблицы, связи, политики и авторизированные пользователи.</w:t>
+      </w:r>
+    </w:p>
+    <w:p>
+      <w:pPr>
+        <w:spacing w:after="0" w:line="360" w:lineRule="auto"/>
+        <w:ind w:firstLine="709"/>
+        <w:jc w:val="both"/>
         <w:rPr>
           <w:rFonts w:ascii="Times New Roman" w:hAnsi="Times New Roman" w:cs="Times New Roman"/>
           <w:b/>
@@ -616,84 +697,17 @@
           <w:szCs w:val="28"/>
           <w:lang w:eastAsia="ru-RU"/>
         </w:rPr>
-        <w:t>:</w:t>
-      </w:r>
-    </w:p>
-    <w:p>
-      <w:pPr>
-        <w:spacing w:after="0" w:line="360" w:lineRule="auto"/>
-        <w:ind w:firstLine="709"/>
-        <w:jc w:val="both"/>
-        <w:rPr>
-          <w:rFonts w:ascii="Times New Roman" w:hAnsi="Times New Roman" w:cs="Times New Roman"/>
-          <w:sz w:val="28"/>
-          <w:szCs w:val="28"/>
-          <w:lang w:eastAsia="ru-RU"/>
-        </w:rPr>
-      </w:pPr>
-      <w:r>
-        <w:rPr>
-          <w:rFonts w:ascii="Times New Roman" w:hAnsi="Times New Roman" w:cs="Times New Roman"/>
-          <w:sz w:val="28"/>
-          <w:szCs w:val="28"/>
-          <w:lang w:eastAsia="ru-RU"/>
-        </w:rPr>
-        <w:t xml:space="preserve">Серверная часть будет развернута на </w:t>
-      </w:r>
-      <w:r>
-        <w:rPr>
-          <w:rFonts w:ascii="Times New Roman" w:hAnsi="Times New Roman" w:cs="Times New Roman"/>
-          <w:sz w:val="28"/>
-          <w:szCs w:val="28"/>
-          <w:lang w:val="en-US" w:eastAsia="ru-RU"/>
-        </w:rPr>
-        <w:t>Supabase</w:t>
-      </w:r>
-      <w:r>
-        <w:rPr>
-          <w:rFonts w:ascii="Times New Roman" w:hAnsi="Times New Roman" w:cs="Times New Roman"/>
-          <w:sz w:val="28"/>
-          <w:szCs w:val="28"/>
-          <w:lang w:eastAsia="ru-RU"/>
-        </w:rPr>
-        <w:t>. В БД должно содержаться все необходимые таблицы, связи, политики и авторизированные пользователи.</w:t>
-      </w:r>
-    </w:p>
-    <w:p>
-      <w:pPr>
-        <w:spacing w:after="0" w:line="360" w:lineRule="auto"/>
-        <w:ind w:firstLine="709"/>
-        <w:jc w:val="both"/>
+      </w:pPr>
+      <w:r>
         <w:rPr>
           <w:rFonts w:ascii="Times New Roman" w:hAnsi="Times New Roman" w:cs="Times New Roman"/>
           <w:b/>
           <w:bCs/>
           <w:sz w:val="28"/>
           <w:szCs w:val="28"/>
-          <w:lang w:val="en-US" w:eastAsia="ru-RU"/>
-        </w:rPr>
-      </w:pPr>
-      <w:r>
-        <w:rPr>
-          <w:rFonts w:ascii="Times New Roman" w:hAnsi="Times New Roman" w:cs="Times New Roman"/>
-          <w:b/>
-          <w:bCs/>
-          <w:sz w:val="28"/>
-          <w:szCs w:val="28"/>
-          <w:lang w:eastAsia="ru-RU"/>
-        </w:rPr>
-        <w:t>Проектирование требований к мобильному приложению</w:t>
-      </w:r>
-      <w:r>
-        <w:rPr>
-          <w:rFonts w:ascii="Times New Roman" w:hAnsi="Times New Roman" w:cs="Times New Roman"/>
-          <w:b/>
-          <w:bCs/>
-          <w:sz w:val="28"/>
-          <w:szCs w:val="28"/>
-          <w:lang w:eastAsia="ru-RU"/>
-        </w:rPr>
-        <w:t>:</w:t>
+          <w:lang w:eastAsia="ru-RU"/>
+        </w:rPr>
+        <w:t>Проектирование требований к мобильному приложению:</w:t>
       </w:r>
     </w:p>
     <w:p>
@@ -904,12 +918,45 @@
           <w:szCs w:val="28"/>
           <w:lang w:eastAsia="ru-RU"/>
         </w:rPr>
+        <w:t>Схематическое изображение пути по складу</w:t>
+      </w:r>
+    </w:p>
+    <w:p>
+      <w:pPr>
+        <w:pStyle w:val="a7"/>
+        <w:numPr>
+          <w:ilvl w:val="0"/>
+          <w:numId w:val="2"/>
+        </w:numPr>
+        <w:spacing w:after="0" w:line="360" w:lineRule="auto"/>
+        <w:ind w:left="0" w:firstLine="709"/>
+        <w:jc w:val="both"/>
+        <w:rPr>
+          <w:rFonts w:ascii="Times New Roman" w:hAnsi="Times New Roman" w:cs="Times New Roman"/>
+          <w:sz w:val="28"/>
+          <w:szCs w:val="28"/>
+          <w:lang w:eastAsia="ru-RU"/>
+        </w:rPr>
+      </w:pPr>
+      <w:r>
+        <w:rPr>
+          <w:rFonts w:ascii="Times New Roman" w:hAnsi="Times New Roman" w:cs="Times New Roman"/>
+          <w:sz w:val="28"/>
+          <w:szCs w:val="28"/>
+          <w:lang w:eastAsia="ru-RU"/>
+        </w:rPr>
         <w:t xml:space="preserve">Диалог с менеджером </w:t>
       </w:r>
     </w:p>
     <w:p>
       <w:pPr>
-        <w:spacing w:after="0" w:line="360" w:lineRule="auto"/>
+        <w:pStyle w:val="a7"/>
+        <w:numPr>
+          <w:ilvl w:val="0"/>
+          <w:numId w:val="2"/>
+        </w:numPr>
+        <w:spacing w:after="0" w:line="360" w:lineRule="auto"/>
+        <w:ind w:left="0" w:firstLine="709"/>
         <w:jc w:val="both"/>
         <w:rPr>
           <w:rFonts w:ascii="Times New Roman" w:hAnsi="Times New Roman" w:cs="Times New Roman"/>
@@ -918,10 +965,20 @@
           <w:lang w:eastAsia="ru-RU"/>
         </w:rPr>
       </w:pPr>
-    </w:p>
-    <w:p>
-      <w:pPr>
-        <w:spacing w:after="0" w:line="360" w:lineRule="auto"/>
+      <w:r>
+        <w:rPr>
+          <w:rFonts w:ascii="Times New Roman" w:hAnsi="Times New Roman" w:cs="Times New Roman"/>
+          <w:sz w:val="28"/>
+          <w:szCs w:val="28"/>
+          <w:lang w:eastAsia="ru-RU"/>
+        </w:rPr>
+        <w:t>Список работающих сотрудников на смене</w:t>
+      </w:r>
+    </w:p>
+    <w:p>
+      <w:pPr>
+        <w:spacing w:after="0" w:line="360" w:lineRule="auto"/>
+        <w:ind w:firstLine="708"/>
         <w:jc w:val="both"/>
         <w:rPr>
           <w:rFonts w:ascii="Times New Roman" w:hAnsi="Times New Roman" w:cs="Times New Roman"/>
@@ -933,6 +990,41 @@
       <w:r>
         <w:rPr>
           <w:rFonts w:ascii="Times New Roman" w:hAnsi="Times New Roman" w:cs="Times New Roman"/>
+          <w:sz w:val="28"/>
+          <w:szCs w:val="28"/>
+          <w:lang w:eastAsia="ru-RU"/>
+        </w:rPr>
+        <w:t>Мобильное приложение должно обрабатывать исключительный ситуации, такие как отсутствие интернета, некорректный ввод</w:t>
+      </w:r>
+      <w:r>
+        <w:rPr>
+          <w:rFonts w:ascii="Times New Roman" w:hAnsi="Times New Roman" w:cs="Times New Roman"/>
+          <w:sz w:val="28"/>
+          <w:szCs w:val="28"/>
+          <w:lang w:eastAsia="ru-RU"/>
+        </w:rPr>
+        <w:t xml:space="preserve"> и другие возможные.</w:t>
+      </w:r>
+    </w:p>
+    <w:p>
+      <w:pPr>
+        <w:spacing w:after="0" w:line="360" w:lineRule="auto"/>
+        <w:ind w:firstLine="708"/>
+        <w:jc w:val="both"/>
+        <w:rPr>
+          <w:rFonts w:ascii="Times New Roman" w:hAnsi="Times New Roman" w:cs="Times New Roman"/>
+          <w:b/>
+          <w:bCs/>
+          <w:sz w:val="28"/>
+          <w:szCs w:val="28"/>
+          <w:lang w:eastAsia="ru-RU"/>
+        </w:rPr>
+      </w:pPr>
+      <w:r>
+        <w:rPr>
+          <w:rFonts w:ascii="Times New Roman" w:hAnsi="Times New Roman" w:cs="Times New Roman"/>
+          <w:b/>
+          <w:bCs/>
           <w:sz w:val="28"/>
           <w:szCs w:val="28"/>
           <w:lang w:eastAsia="ru-RU"/>
@@ -958,15 +1050,7 @@
           <w:sz w:val="28"/>
           <w:szCs w:val="28"/>
         </w:rPr>
-        <w:t xml:space="preserve">Для реализации ПО был выбран Android Studio. </w:t>
-      </w:r>
-      <w:r>
-        <w:rPr>
-          <w:rFonts w:ascii="Times New Roman" w:hAnsi="Times New Roman" w:cs="Times New Roman"/>
-          <w:sz w:val="28"/>
-          <w:szCs w:val="28"/>
-        </w:rPr>
-        <w:t xml:space="preserve">Android Studio </w:t>
+        <w:t xml:space="preserve">Для реализации ПО был выбран Android Studio. Android Studio </w:t>
       </w:r>
       <w:r>
         <w:rPr>
@@ -990,23 +1074,7 @@
           <w:sz w:val="28"/>
           <w:szCs w:val="28"/>
         </w:rPr>
-        <w:t>которая о</w:t>
-      </w:r>
-      <w:r>
-        <w:rPr>
-          <w:rFonts w:ascii="Times New Roman" w:hAnsi="Times New Roman" w:cs="Times New Roman"/>
-          <w:sz w:val="28"/>
-          <w:szCs w:val="28"/>
-        </w:rPr>
-        <w:t>беспечивает гибкую и мощную систему сборки, которая позволяет легко управлять зависимостями, создавать разные версии приложения и настраивать процесс сборки.</w:t>
-      </w:r>
-      <w:r>
-        <w:rPr>
-          <w:rFonts w:ascii="Times New Roman" w:hAnsi="Times New Roman" w:cs="Times New Roman"/>
-          <w:sz w:val="28"/>
-          <w:szCs w:val="28"/>
-        </w:rPr>
-        <w:t xml:space="preserve"> </w:t>
+        <w:t xml:space="preserve">которая обеспечивает гибкую и мощную систему сборки, которая позволяет легко управлять зависимостями, создавать разные версии приложения и настраивать процесс сборки. </w:t>
       </w:r>
       <w:r>
         <w:rPr>
@@ -1128,38 +1196,302 @@
     </w:p>
     <w:p>
       <w:pPr>
-        <w:rPr>
-          <w:lang w:eastAsia="ru-RU"/>
-        </w:rPr>
-      </w:pPr>
-      <w:r>
+        <w:spacing w:after="0" w:line="360" w:lineRule="auto"/>
+        <w:ind w:left="-142" w:firstLine="851"/>
+        <w:jc w:val="both"/>
+        <w:rPr>
+          <w:rFonts w:ascii="Times New Roman" w:hAnsi="Times New Roman" w:cs="Times New Roman"/>
+          <w:sz w:val="28"/>
+          <w:szCs w:val="28"/>
+        </w:rPr>
+      </w:pPr>
+      <w:r>
+        <w:rPr>
+          <w:rFonts w:ascii="Times New Roman" w:hAnsi="Times New Roman" w:cs="Times New Roman"/>
+          <w:sz w:val="28"/>
+          <w:szCs w:val="28"/>
+        </w:rPr>
+        <w:lastRenderedPageBreak/>
         <w:t xml:space="preserve">Для серверной части была выбрана </w:t>
       </w:r>
       <w:r>
-        <w:t>Supabase</w:t>
-      </w:r>
-      <w:r>
-        <w:t xml:space="preserve">. </w:t>
-      </w:r>
-      <w:r>
-        <w:rPr>
+        <w:rPr>
+          <w:rFonts w:ascii="Times New Roman" w:hAnsi="Times New Roman" w:cs="Times New Roman"/>
+          <w:sz w:val="28"/>
+          <w:szCs w:val="28"/>
+        </w:rPr>
+        <w:t xml:space="preserve">платформа </w:t>
+      </w:r>
+      <w:r>
+        <w:rPr>
+          <w:rFonts w:ascii="Times New Roman" w:hAnsi="Times New Roman" w:cs="Times New Roman"/>
+          <w:sz w:val="28"/>
+          <w:szCs w:val="28"/>
+        </w:rPr>
+        <w:t xml:space="preserve">Supabase. </w:t>
+      </w:r>
+      <w:r>
+        <w:rPr>
+          <w:rFonts w:ascii="Times New Roman" w:hAnsi="Times New Roman" w:cs="Times New Roman"/>
+          <w:sz w:val="28"/>
+          <w:szCs w:val="28"/>
+        </w:rPr>
+        <w:t xml:space="preserve">Supabase - это мощный инструмент для разработки backend, который предлагает ряд преимуществ, делающих его привлекательным выбором для разработчиков. </w:t>
+      </w:r>
+    </w:p>
+    <w:p>
+      <w:pPr>
+        <w:spacing w:after="0" w:line="360" w:lineRule="auto"/>
+        <w:ind w:left="-142" w:firstLine="851"/>
+        <w:jc w:val="both"/>
+        <w:rPr>
+          <w:rFonts w:ascii="Times New Roman" w:hAnsi="Times New Roman" w:cs="Times New Roman"/>
+          <w:sz w:val="28"/>
+          <w:szCs w:val="28"/>
+        </w:rPr>
+      </w:pPr>
+      <w:r>
+        <w:rPr>
+          <w:rFonts w:ascii="Times New Roman" w:hAnsi="Times New Roman" w:cs="Times New Roman"/>
+          <w:sz w:val="28"/>
+          <w:szCs w:val="28"/>
+        </w:rPr>
+        <w:t>Supabase предаставляет функционал:</w:t>
+      </w:r>
+    </w:p>
+    <w:p>
+      <w:pPr>
+        <w:pStyle w:val="a7"/>
+        <w:numPr>
+          <w:ilvl w:val="0"/>
+          <w:numId w:val="7"/>
+        </w:numPr>
+        <w:spacing w:after="0" w:line="360" w:lineRule="auto"/>
+        <w:ind w:left="-142" w:firstLine="851"/>
+        <w:jc w:val="both"/>
+        <w:rPr>
+          <w:rFonts w:ascii="Times New Roman" w:hAnsi="Times New Roman" w:cs="Times New Roman"/>
+          <w:sz w:val="28"/>
+          <w:szCs w:val="28"/>
+        </w:rPr>
+      </w:pPr>
+      <w:r>
+        <w:rPr>
+          <w:rFonts w:ascii="Times New Roman" w:hAnsi="Times New Roman" w:cs="Times New Roman"/>
+          <w:sz w:val="28"/>
+          <w:szCs w:val="28"/>
+        </w:rPr>
+        <w:t>Авторизация и аутентификация пользователей</w:t>
+      </w:r>
+      <w:r>
+        <w:rPr>
+          <w:rFonts w:ascii="Times New Roman" w:hAnsi="Times New Roman" w:cs="Times New Roman"/>
+          <w:sz w:val="28"/>
+          <w:szCs w:val="28"/>
+        </w:rPr>
+        <w:t>,</w:t>
+      </w:r>
+    </w:p>
+    <w:p>
+      <w:pPr>
+        <w:pStyle w:val="a7"/>
+        <w:numPr>
+          <w:ilvl w:val="0"/>
+          <w:numId w:val="7"/>
+        </w:numPr>
+        <w:spacing w:after="0" w:line="360" w:lineRule="auto"/>
+        <w:ind w:left="-142" w:firstLine="851"/>
+        <w:jc w:val="both"/>
+        <w:rPr>
+          <w:rFonts w:ascii="Times New Roman" w:hAnsi="Times New Roman" w:cs="Times New Roman"/>
+          <w:sz w:val="28"/>
+          <w:szCs w:val="28"/>
+        </w:rPr>
+      </w:pPr>
+      <w:r>
+        <w:rPr>
+          <w:rFonts w:ascii="Times New Roman" w:hAnsi="Times New Roman" w:cs="Times New Roman"/>
+          <w:sz w:val="28"/>
+          <w:szCs w:val="28"/>
+        </w:rPr>
+        <w:t>Функции реального времени (Real-time)</w:t>
+      </w:r>
+      <w:r>
+        <w:rPr>
+          <w:rFonts w:ascii="Times New Roman" w:hAnsi="Times New Roman" w:cs="Times New Roman"/>
+          <w:sz w:val="28"/>
+          <w:szCs w:val="28"/>
+        </w:rPr>
+        <w:t xml:space="preserve">, </w:t>
+      </w:r>
+    </w:p>
+    <w:p>
+      <w:pPr>
+        <w:pStyle w:val="a7"/>
+        <w:numPr>
+          <w:ilvl w:val="0"/>
+          <w:numId w:val="7"/>
+        </w:numPr>
+        <w:spacing w:after="0" w:line="360" w:lineRule="auto"/>
+        <w:ind w:left="-142" w:firstLine="851"/>
+        <w:jc w:val="both"/>
+        <w:rPr>
+          <w:rFonts w:ascii="Times New Roman" w:hAnsi="Times New Roman" w:cs="Times New Roman"/>
+          <w:sz w:val="28"/>
+          <w:szCs w:val="28"/>
+        </w:rPr>
+      </w:pPr>
+      <w:r>
+        <w:rPr>
+          <w:rFonts w:ascii="Times New Roman" w:hAnsi="Times New Roman" w:cs="Times New Roman"/>
+          <w:sz w:val="28"/>
+          <w:szCs w:val="28"/>
+        </w:rPr>
+        <w:t>Хранилище объектов</w:t>
+      </w:r>
+    </w:p>
+    <w:p>
+      <w:pPr>
+        <w:pStyle w:val="a7"/>
+        <w:numPr>
+          <w:ilvl w:val="0"/>
+          <w:numId w:val="7"/>
+        </w:numPr>
+        <w:spacing w:after="0" w:line="360" w:lineRule="auto"/>
+        <w:ind w:left="-142" w:firstLine="851"/>
+        <w:jc w:val="both"/>
+        <w:rPr>
+          <w:rFonts w:ascii="Times New Roman" w:hAnsi="Times New Roman" w:cs="Times New Roman"/>
+          <w:sz w:val="28"/>
+          <w:szCs w:val="28"/>
+        </w:rPr>
+      </w:pPr>
+      <w:r>
+        <w:rPr>
+          <w:rFonts w:ascii="Times New Roman" w:hAnsi="Times New Roman" w:cs="Times New Roman"/>
+          <w:sz w:val="28"/>
+          <w:szCs w:val="28"/>
+        </w:rPr>
+        <w:t>ORM</w:t>
+      </w:r>
+    </w:p>
+    <w:p>
+      <w:pPr>
+        <w:pStyle w:val="a7"/>
+        <w:numPr>
+          <w:ilvl w:val="0"/>
+          <w:numId w:val="7"/>
+        </w:numPr>
+        <w:spacing w:after="0" w:line="360" w:lineRule="auto"/>
+        <w:ind w:left="-142" w:firstLine="851"/>
+        <w:jc w:val="both"/>
+        <w:rPr>
+          <w:rFonts w:ascii="Times New Roman" w:hAnsi="Times New Roman" w:cs="Times New Roman"/>
+          <w:sz w:val="28"/>
+          <w:szCs w:val="28"/>
+        </w:rPr>
+      </w:pPr>
+      <w:r>
+        <w:rPr>
+          <w:rFonts w:ascii="Times New Roman" w:hAnsi="Times New Roman" w:cs="Times New Roman"/>
+          <w:sz w:val="28"/>
+          <w:szCs w:val="28"/>
+        </w:rPr>
+        <w:t>API для работы с данными</w:t>
+      </w:r>
+    </w:p>
+    <w:p>
+      <w:pPr>
+        <w:spacing w:after="0" w:line="360" w:lineRule="auto"/>
+        <w:ind w:left="-142" w:firstLine="851"/>
+        <w:jc w:val="both"/>
+        <w:rPr>
+          <w:rFonts w:ascii="Times New Roman" w:hAnsi="Times New Roman" w:cs="Times New Roman"/>
+          <w:sz w:val="28"/>
+          <w:szCs w:val="28"/>
+        </w:rPr>
+      </w:pPr>
+      <w:r>
+        <w:rPr>
+          <w:rFonts w:ascii="Times New Roman" w:hAnsi="Times New Roman" w:cs="Times New Roman"/>
+          <w:sz w:val="28"/>
+          <w:szCs w:val="28"/>
+        </w:rPr>
+        <w:t>Также Supabase имеет открытою и обширную документацию, где показ весь возможный его функционал.</w:t>
+      </w:r>
+    </w:p>
+    <w:p>
+      <w:pPr>
+        <w:spacing w:after="0" w:line="360" w:lineRule="auto"/>
+        <w:ind w:left="-142" w:firstLine="851"/>
+        <w:jc w:val="both"/>
+        <w:rPr>
+          <w:rFonts w:ascii="Times New Roman" w:hAnsi="Times New Roman" w:cs="Times New Roman"/>
+          <w:sz w:val="28"/>
+          <w:szCs w:val="28"/>
+        </w:rPr>
+      </w:pPr>
+      <w:r>
+        <w:rPr>
+          <w:rFonts w:ascii="Times New Roman" w:hAnsi="Times New Roman" w:cs="Times New Roman"/>
+          <w:sz w:val="28"/>
+          <w:szCs w:val="28"/>
+        </w:rPr>
+        <w:t xml:space="preserve">Для проектирования дизайна была выбрана платформа </w:t>
+      </w:r>
+      <w:r>
+        <w:rPr>
+          <w:rFonts w:ascii="Times New Roman" w:hAnsi="Times New Roman" w:cs="Times New Roman"/>
+          <w:sz w:val="28"/>
+          <w:szCs w:val="28"/>
           <w:lang w:val="en-US"/>
         </w:rPr>
-        <w:t>Supabase</w:t>
-      </w:r>
-      <w:r>
-        <w:t xml:space="preserve"> — это альтернатива Firebase с открытым исходным кодом.</w:t>
-      </w:r>
-    </w:p>
-    <w:p>
-      <w:pPr>
-        <w:spacing w:after="0" w:line="360" w:lineRule="auto"/>
-        <w:rPr>
-          <w:rFonts w:ascii="Times New Roman" w:hAnsi="Times New Roman" w:cs="Times New Roman"/>
-          <w:sz w:val="28"/>
-          <w:szCs w:val="28"/>
-        </w:rPr>
-      </w:pPr>
+        <w:t>Figma</w:t>
+      </w:r>
+    </w:p>
+    <w:p>
+      <w:pPr>
+        <w:spacing w:after="0" w:line="360" w:lineRule="auto"/>
+        <w:ind w:firstLine="709"/>
+        <w:jc w:val="both"/>
+        <w:rPr>
+          <w:rFonts w:ascii="Times New Roman" w:hAnsi="Times New Roman" w:cs="Times New Roman"/>
+          <w:sz w:val="28"/>
+          <w:szCs w:val="28"/>
+        </w:rPr>
+      </w:pPr>
+      <w:r>
+        <w:rPr>
+          <w:rFonts w:ascii="Times New Roman" w:hAnsi="Times New Roman" w:cs="Times New Roman"/>
+          <w:sz w:val="28"/>
+          <w:szCs w:val="28"/>
+        </w:rPr>
+        <w:t xml:space="preserve">Figma </w:t>
+      </w:r>
+      <w:r>
+        <w:rPr>
+          <w:rFonts w:ascii="Times New Roman" w:hAnsi="Times New Roman" w:cs="Times New Roman"/>
+          <w:sz w:val="28"/>
+          <w:szCs w:val="28"/>
+        </w:rPr>
+        <w:t>— это</w:t>
+      </w:r>
+      <w:r>
+        <w:rPr>
+          <w:rFonts w:ascii="Times New Roman" w:hAnsi="Times New Roman" w:cs="Times New Roman"/>
+          <w:sz w:val="28"/>
+          <w:szCs w:val="28"/>
+        </w:rPr>
+        <w:t xml:space="preserve"> мощный инструмент для дизайна, который предлагает богатый набор функций, удобный интерфейс и онлайн-коллаборацию, что делает его идеальным выбором для дизайнеров всех уровней. Его ключевые преимущества заключаются в простоте использования, доступности и гибкости, позволяя создавать высококачественные дизайны веб-сайтов, мобильных приложений, интерфейсов и других проектов.</w:t>
+      </w:r>
+      <w:r>
+        <w:rPr>
+          <w:rFonts w:ascii="Times New Roman" w:hAnsi="Times New Roman" w:cs="Times New Roman"/>
+          <w:sz w:val="28"/>
+          <w:szCs w:val="28"/>
+        </w:rPr>
+        <w:t xml:space="preserve"> Также Figma предоставляет свой функционал для начинаний беспалтно.</w:t>
+      </w:r>
     </w:p>
     <w:sectPr>
       <w:pgSz w:w="11906" w:h="16838"/>
@@ -2016,7 +2348,7 @@
   <w:abstractNum w:abstractNumId="6" w15:restartNumberingAfterBreak="0">
     <w:nsid w:val="6517728F"/>
     <w:multiLevelType w:val="hybridMultilevel"/>
-    <w:tmpl w:val="74660E40"/>
+    <w:tmpl w:val="CAE8BDE0"/>
     <w:lvl w:ilvl="0" w:tplc="04190001">
       <w:start w:val="1"/>
       <w:numFmt w:val="bullet"/>

</xml_diff>

<commit_message>
docs: updated and finished writing a technical task
</commit_message>
<xml_diff>
--- a/docs/ТЕХНИЧЕСКОЕ ЗАДАНИЕ.docx
+++ b/docs/ТЕХНИЧЕСКОЕ ЗАДАНИЕ.docx
@@ -48,6 +48,7 @@
           <w:bCs/>
           <w:sz w:val="28"/>
           <w:szCs w:val="28"/>
+          <w:lang w:val="en-US"/>
         </w:rPr>
       </w:pPr>
       <w:r>
@@ -59,6 +60,145 @@
           <w:szCs w:val="28"/>
         </w:rPr>
         <w:t>Мобильное приложение для работников склада</w:t>
+      </w:r>
+    </w:p>
+    <w:p>
+      <w:pPr>
+        <w:spacing w:after="0" w:line="360" w:lineRule="auto"/>
+        <w:ind w:firstLine="709"/>
+        <w:rPr>
+          <w:rFonts w:ascii="Times New Roman" w:hAnsi="Times New Roman" w:cs="Times New Roman"/>
+          <w:b/>
+          <w:bCs/>
+          <w:sz w:val="28"/>
+          <w:szCs w:val="28"/>
+          <w:lang w:val="en-US"/>
+        </w:rPr>
+      </w:pPr>
+      <w:r>
+        <w:rPr>
+          <w:rFonts w:ascii="Times New Roman" w:hAnsi="Times New Roman" w:cs="Times New Roman"/>
+          <w:b/>
+          <w:bCs/>
+          <w:sz w:val="28"/>
+          <w:szCs w:val="28"/>
+        </w:rPr>
+        <w:t>Актуальность приложения</w:t>
+      </w:r>
+      <w:r>
+        <w:rPr>
+          <w:rFonts w:ascii="Times New Roman" w:hAnsi="Times New Roman" w:cs="Times New Roman"/>
+          <w:b/>
+          <w:bCs/>
+          <w:sz w:val="28"/>
+          <w:szCs w:val="28"/>
+          <w:lang w:val="en-US"/>
+        </w:rPr>
+        <w:t>:</w:t>
+      </w:r>
+    </w:p>
+    <w:p>
+      <w:pPr>
+        <w:spacing w:after="0" w:line="360" w:lineRule="auto"/>
+        <w:ind w:firstLine="709"/>
+        <w:jc w:val="both"/>
+        <w:rPr>
+          <w:rFonts w:ascii="Times New Roman" w:hAnsi="Times New Roman" w:cs="Times New Roman"/>
+          <w:sz w:val="28"/>
+          <w:szCs w:val="28"/>
+        </w:rPr>
+      </w:pPr>
+      <w:r>
+        <w:rPr>
+          <w:rFonts w:ascii="Times New Roman" w:hAnsi="Times New Roman" w:cs="Times New Roman"/>
+          <w:sz w:val="28"/>
+          <w:szCs w:val="28"/>
+        </w:rPr>
+        <w:t>Современный склад – это динамичная система, где от оперативности и точности действий работников зависит эффективность всей логистической цепочки. Мобильное приложение для работника склада становится неотъемлемой частью этой системы, повышая производительность, сокращая ошибки и оптимизируя процессы.</w:t>
+      </w:r>
+    </w:p>
+    <w:p>
+      <w:pPr>
+        <w:spacing w:after="0" w:line="360" w:lineRule="auto"/>
+        <w:ind w:firstLine="709"/>
+        <w:jc w:val="both"/>
+        <w:rPr>
+          <w:rFonts w:ascii="Times New Roman" w:hAnsi="Times New Roman" w:cs="Times New Roman"/>
+          <w:sz w:val="28"/>
+          <w:szCs w:val="28"/>
+        </w:rPr>
+      </w:pPr>
+      <w:r>
+        <w:rPr>
+          <w:rFonts w:ascii="Times New Roman" w:hAnsi="Times New Roman" w:cs="Times New Roman"/>
+          <w:sz w:val="28"/>
+          <w:szCs w:val="28"/>
+        </w:rPr>
+        <w:t xml:space="preserve">Приложение позволит работникам четко формировать свои задачи и корректнее их выполнять. </w:t>
+      </w:r>
+    </w:p>
+    <w:p>
+      <w:pPr>
+        <w:spacing w:after="0" w:line="360" w:lineRule="auto"/>
+        <w:ind w:firstLine="709"/>
+        <w:jc w:val="both"/>
+        <w:rPr>
+          <w:rFonts w:ascii="Times New Roman" w:hAnsi="Times New Roman" w:cs="Times New Roman"/>
+          <w:sz w:val="28"/>
+          <w:szCs w:val="28"/>
+        </w:rPr>
+      </w:pPr>
+      <w:r>
+        <w:rPr>
+          <w:rFonts w:ascii="Times New Roman" w:hAnsi="Times New Roman" w:cs="Times New Roman"/>
+          <w:sz w:val="28"/>
+          <w:szCs w:val="28"/>
+        </w:rPr>
+        <w:t>Приложение обеспеч</w:t>
+      </w:r>
+      <w:r>
+        <w:rPr>
+          <w:rFonts w:ascii="Times New Roman" w:hAnsi="Times New Roman" w:cs="Times New Roman"/>
+          <w:sz w:val="28"/>
+          <w:szCs w:val="28"/>
+        </w:rPr>
+        <w:t>и</w:t>
+      </w:r>
+      <w:r>
+        <w:rPr>
+          <w:rFonts w:ascii="Times New Roman" w:hAnsi="Times New Roman" w:cs="Times New Roman"/>
+          <w:sz w:val="28"/>
+          <w:szCs w:val="28"/>
+        </w:rPr>
+        <w:t>т точность и прозрачность действий, сводя к минимуму риск ошибок, которые могут привести к потерям товара, задержкам в доставке и финансовым убыткам.</w:t>
+      </w:r>
+    </w:p>
+    <w:p>
+      <w:pPr>
+        <w:spacing w:after="0" w:line="360" w:lineRule="auto"/>
+        <w:ind w:firstLine="709"/>
+        <w:jc w:val="both"/>
+        <w:rPr>
+          <w:rFonts w:ascii="Times New Roman" w:hAnsi="Times New Roman" w:cs="Times New Roman"/>
+          <w:sz w:val="28"/>
+          <w:szCs w:val="28"/>
+        </w:rPr>
+      </w:pPr>
+      <w:r>
+        <w:rPr>
+          <w:rFonts w:ascii="Times New Roman" w:hAnsi="Times New Roman" w:cs="Times New Roman"/>
+          <w:sz w:val="28"/>
+          <w:szCs w:val="28"/>
+        </w:rPr>
+        <w:t xml:space="preserve">Данные, собираемые приложением, дают возможность </w:t>
+      </w:r>
+      <w:r>
+        <w:rPr>
+          <w:rFonts w:ascii="Times New Roman" w:hAnsi="Times New Roman" w:cs="Times New Roman"/>
+          <w:sz w:val="28"/>
+          <w:szCs w:val="28"/>
+        </w:rPr>
+        <w:t>эффективнее контролировать работников и выполнение их задач.</w:t>
       </w:r>
     </w:p>
     <w:p>
@@ -386,6 +526,7 @@
           <w:sz w:val="28"/>
           <w:szCs w:val="28"/>
         </w:rPr>
+        <w:lastRenderedPageBreak/>
         <w:t>Просматривать задачи</w:t>
       </w:r>
     </w:p>
@@ -621,122 +762,25 @@
       <w:pPr>
         <w:spacing w:after="0" w:line="360" w:lineRule="auto"/>
         <w:ind w:firstLine="709"/>
-        <w:jc w:val="both"/>
-        <w:rPr>
-          <w:rFonts w:ascii="Times New Roman" w:hAnsi="Times New Roman" w:cs="Times New Roman"/>
-          <w:b/>
-          <w:bCs/>
-          <w:sz w:val="28"/>
-          <w:szCs w:val="28"/>
-          <w:lang w:eastAsia="ru-RU"/>
-        </w:rPr>
-      </w:pPr>
-      <w:r>
-        <w:rPr>
-          <w:rFonts w:ascii="Times New Roman" w:hAnsi="Times New Roman" w:cs="Times New Roman"/>
-          <w:b/>
-          <w:bCs/>
-          <w:sz w:val="28"/>
-          <w:szCs w:val="28"/>
-          <w:lang w:eastAsia="ru-RU"/>
-        </w:rPr>
-        <w:t>Проектирование требований к серверной части приложения:</w:t>
-      </w:r>
-    </w:p>
-    <w:p>
-      <w:pPr>
-        <w:spacing w:after="0" w:line="360" w:lineRule="auto"/>
-        <w:ind w:firstLine="709"/>
-        <w:jc w:val="both"/>
-        <w:rPr>
-          <w:rFonts w:ascii="Times New Roman" w:hAnsi="Times New Roman" w:cs="Times New Roman"/>
-          <w:sz w:val="28"/>
-          <w:szCs w:val="28"/>
-          <w:lang w:eastAsia="ru-RU"/>
-        </w:rPr>
-      </w:pPr>
-      <w:r>
-        <w:rPr>
-          <w:rFonts w:ascii="Times New Roman" w:hAnsi="Times New Roman" w:cs="Times New Roman"/>
-          <w:sz w:val="28"/>
-          <w:szCs w:val="28"/>
-          <w:lang w:eastAsia="ru-RU"/>
-        </w:rPr>
-        <w:lastRenderedPageBreak/>
-        <w:t xml:space="preserve">Серверная часть будет развернута на </w:t>
-      </w:r>
-      <w:r>
-        <w:rPr>
-          <w:rFonts w:ascii="Times New Roman" w:hAnsi="Times New Roman" w:cs="Times New Roman"/>
-          <w:sz w:val="28"/>
-          <w:szCs w:val="28"/>
-          <w:lang w:val="en-US" w:eastAsia="ru-RU"/>
-        </w:rPr>
-        <w:t>Supabase</w:t>
-      </w:r>
-      <w:r>
-        <w:rPr>
-          <w:rFonts w:ascii="Times New Roman" w:hAnsi="Times New Roman" w:cs="Times New Roman"/>
-          <w:sz w:val="28"/>
-          <w:szCs w:val="28"/>
-          <w:lang w:eastAsia="ru-RU"/>
-        </w:rPr>
-        <w:t>. В БД должно содержаться все необходимые таблицы, связи, политики и авторизированные пользователи.</w:t>
-      </w:r>
-    </w:p>
-    <w:p>
-      <w:pPr>
-        <w:spacing w:after="0" w:line="360" w:lineRule="auto"/>
-        <w:ind w:firstLine="709"/>
-        <w:jc w:val="both"/>
-        <w:rPr>
-          <w:rFonts w:ascii="Times New Roman" w:hAnsi="Times New Roman" w:cs="Times New Roman"/>
-          <w:b/>
-          <w:bCs/>
-          <w:sz w:val="28"/>
-          <w:szCs w:val="28"/>
-          <w:lang w:eastAsia="ru-RU"/>
-        </w:rPr>
-      </w:pPr>
-      <w:r>
-        <w:rPr>
-          <w:rFonts w:ascii="Times New Roman" w:hAnsi="Times New Roman" w:cs="Times New Roman"/>
-          <w:b/>
-          <w:bCs/>
-          <w:sz w:val="28"/>
-          <w:szCs w:val="28"/>
-          <w:lang w:eastAsia="ru-RU"/>
-        </w:rPr>
-        <w:t>Проектирование требований к мобильному приложению:</w:t>
-      </w:r>
-    </w:p>
-    <w:p>
-      <w:pPr>
-        <w:spacing w:after="0" w:line="360" w:lineRule="auto"/>
-        <w:ind w:firstLine="709"/>
-        <w:jc w:val="both"/>
-        <w:rPr>
-          <w:rFonts w:ascii="Times New Roman" w:hAnsi="Times New Roman" w:cs="Times New Roman"/>
-          <w:sz w:val="28"/>
-          <w:szCs w:val="28"/>
-          <w:lang w:val="en-US" w:eastAsia="ru-RU"/>
-        </w:rPr>
-      </w:pPr>
-      <w:r>
-        <w:rPr>
-          <w:rFonts w:ascii="Times New Roman" w:hAnsi="Times New Roman" w:cs="Times New Roman"/>
-          <w:sz w:val="28"/>
-          <w:szCs w:val="28"/>
-          <w:lang w:eastAsia="ru-RU"/>
-        </w:rPr>
-        <w:t>Мобильное приложение должно иметь адекватный дизайн, но не перегружать интерфейс, чтобы не отвлекать сотрудников от работы. В мобильном приложении должны присутствовать экраны</w:t>
-      </w:r>
-      <w:r>
-        <w:rPr>
-          <w:rFonts w:ascii="Times New Roman" w:hAnsi="Times New Roman" w:cs="Times New Roman"/>
-          <w:sz w:val="28"/>
-          <w:szCs w:val="28"/>
-          <w:lang w:val="en-US" w:eastAsia="ru-RU"/>
+        <w:rPr>
+          <w:rFonts w:ascii="Times New Roman" w:hAnsi="Times New Roman" w:cs="Times New Roman"/>
+          <w:sz w:val="28"/>
+          <w:szCs w:val="28"/>
+        </w:rPr>
+      </w:pPr>
+      <w:r>
+        <w:rPr>
+          <w:rFonts w:ascii="Times New Roman" w:hAnsi="Times New Roman" w:cs="Times New Roman"/>
+          <w:sz w:val="28"/>
+          <w:szCs w:val="28"/>
+        </w:rPr>
+        <w:t>Данный паттерн был выбран из-за ряда преимуществ проектирования через него</w:t>
+      </w:r>
+      <w:r>
+        <w:rPr>
+          <w:rFonts w:ascii="Times New Roman" w:hAnsi="Times New Roman" w:cs="Times New Roman"/>
+          <w:sz w:val="28"/>
+          <w:szCs w:val="28"/>
         </w:rPr>
         <w:t>:</w:t>
       </w:r>
@@ -755,17 +799,17 @@
           <w:rFonts w:ascii="Times New Roman" w:hAnsi="Times New Roman" w:cs="Times New Roman"/>
           <w:sz w:val="28"/>
           <w:szCs w:val="28"/>
-          <w:lang w:val="en-US" w:eastAsia="ru-RU"/>
-        </w:rPr>
-      </w:pPr>
-      <w:r>
-        <w:rPr>
-          <w:rFonts w:ascii="Times New Roman" w:hAnsi="Times New Roman" w:cs="Times New Roman"/>
-          <w:sz w:val="28"/>
-          <w:szCs w:val="28"/>
-          <w:lang w:eastAsia="ru-RU"/>
-        </w:rPr>
-        <w:t>Авторизации</w:t>
+          <w:lang w:eastAsia="ru-RU"/>
+        </w:rPr>
+      </w:pPr>
+      <w:r>
+        <w:rPr>
+          <w:rFonts w:ascii="Times New Roman" w:hAnsi="Times New Roman" w:cs="Times New Roman"/>
+          <w:sz w:val="28"/>
+          <w:szCs w:val="28"/>
+          <w:lang w:eastAsia="ru-RU"/>
+        </w:rPr>
+        <w:t>Разделение ответственности: Позволяет разделить приложение на отдельные части, что облегчает разработку, тестирование и сопровождение.</w:t>
       </w:r>
     </w:p>
     <w:p>
@@ -782,17 +826,37 @@
           <w:rFonts w:ascii="Times New Roman" w:hAnsi="Times New Roman" w:cs="Times New Roman"/>
           <w:sz w:val="28"/>
           <w:szCs w:val="28"/>
-          <w:lang w:val="en-US" w:eastAsia="ru-RU"/>
-        </w:rPr>
-      </w:pPr>
-      <w:r>
-        <w:rPr>
-          <w:rFonts w:ascii="Times New Roman" w:hAnsi="Times New Roman" w:cs="Times New Roman"/>
-          <w:sz w:val="28"/>
-          <w:szCs w:val="28"/>
-          <w:lang w:eastAsia="ru-RU"/>
-        </w:rPr>
-        <w:t>Список задач</w:t>
+          <w:lang w:eastAsia="ru-RU"/>
+        </w:rPr>
+      </w:pPr>
+      <w:r>
+        <w:rPr>
+          <w:rFonts w:ascii="Times New Roman" w:hAnsi="Times New Roman" w:cs="Times New Roman"/>
+          <w:sz w:val="28"/>
+          <w:szCs w:val="28"/>
+          <w:lang w:eastAsia="ru-RU"/>
+        </w:rPr>
+        <w:t>Тестируемость: </w:t>
+      </w:r>
+      <w:proofErr w:type="spellStart"/>
+      <w:r>
+        <w:rPr>
+          <w:rFonts w:ascii="Times New Roman" w:hAnsi="Times New Roman" w:cs="Times New Roman"/>
+          <w:sz w:val="28"/>
+          <w:szCs w:val="28"/>
+          <w:lang w:eastAsia="ru-RU"/>
+        </w:rPr>
+        <w:t>ViewModel</w:t>
+      </w:r>
+      <w:proofErr w:type="spellEnd"/>
+      <w:r>
+        <w:rPr>
+          <w:rFonts w:ascii="Times New Roman" w:hAnsi="Times New Roman" w:cs="Times New Roman"/>
+          <w:sz w:val="28"/>
+          <w:szCs w:val="28"/>
+          <w:lang w:eastAsia="ru-RU"/>
+        </w:rPr>
+        <w:t xml:space="preserve"> можно легко тестировать, так как она не зависит от View.</w:t>
       </w:r>
     </w:p>
     <w:p>
@@ -819,16 +883,27 @@
           <w:szCs w:val="28"/>
           <w:lang w:eastAsia="ru-RU"/>
         </w:rPr>
-        <w:t>Информация конкретной задачи</w:t>
-      </w:r>
-      <w:r>
-        <w:rPr>
-          <w:rFonts w:ascii="Times New Roman" w:hAnsi="Times New Roman" w:cs="Times New Roman"/>
-          <w:sz w:val="28"/>
-          <w:szCs w:val="28"/>
-          <w:lang w:eastAsia="ru-RU"/>
-        </w:rPr>
-        <w:t xml:space="preserve"> (во сколько выполнить задачу, какие ячейки используются, кто ответственный и прочее)</w:t>
+        <w:t>Повторное использование кода: </w:t>
+      </w:r>
+      <w:proofErr w:type="spellStart"/>
+      <w:r>
+        <w:rPr>
+          <w:rFonts w:ascii="Times New Roman" w:hAnsi="Times New Roman" w:cs="Times New Roman"/>
+          <w:sz w:val="28"/>
+          <w:szCs w:val="28"/>
+          <w:lang w:eastAsia="ru-RU"/>
+        </w:rPr>
+        <w:t>ViewModel</w:t>
+      </w:r>
+      <w:proofErr w:type="spellEnd"/>
+      <w:r>
+        <w:rPr>
+          <w:rFonts w:ascii="Times New Roman" w:hAnsi="Times New Roman" w:cs="Times New Roman"/>
+          <w:sz w:val="28"/>
+          <w:szCs w:val="28"/>
+          <w:lang w:eastAsia="ru-RU"/>
+        </w:rPr>
+        <w:t xml:space="preserve"> можно использовать в разных View.</w:t>
       </w:r>
     </w:p>
     <w:p>
@@ -842,29 +917,160 @@
         <w:ind w:left="0" w:firstLine="709"/>
         <w:jc w:val="both"/>
         <w:rPr>
-          <w:rFonts w:ascii="Times New Roman" w:hAnsi="Times New Roman" w:cs="Times New Roman"/>
-          <w:sz w:val="28"/>
-          <w:szCs w:val="28"/>
-          <w:lang w:eastAsia="ru-RU"/>
-        </w:rPr>
-      </w:pPr>
-      <w:r>
-        <w:rPr>
-          <w:rFonts w:ascii="Times New Roman" w:hAnsi="Times New Roman" w:cs="Times New Roman"/>
-          <w:sz w:val="28"/>
-          <w:szCs w:val="28"/>
-          <w:lang w:eastAsia="ru-RU"/>
-        </w:rPr>
-        <w:t>Содержа</w:t>
-      </w:r>
-      <w:r>
-        <w:rPr>
-          <w:rFonts w:ascii="Times New Roman" w:hAnsi="Times New Roman" w:cs="Times New Roman"/>
-          <w:sz w:val="28"/>
-          <w:szCs w:val="28"/>
-          <w:lang w:eastAsia="ru-RU"/>
-        </w:rPr>
-        <w:t>ние груза в ячейке склада</w:t>
+          <w:rFonts w:ascii="Times New Roman" w:eastAsia="Times New Roman" w:hAnsi="Times New Roman" w:cs="Times New Roman"/>
+          <w:color w:val="212529"/>
+          <w:kern w:val="0"/>
+          <w:sz w:val="28"/>
+          <w:szCs w:val="28"/>
+          <w:lang w:eastAsia="ru-RU"/>
+          <w14:ligatures w14:val="none"/>
+        </w:rPr>
+      </w:pPr>
+      <w:r>
+        <w:rPr>
+          <w:rFonts w:ascii="Times New Roman" w:hAnsi="Times New Roman" w:cs="Times New Roman"/>
+          <w:sz w:val="28"/>
+          <w:szCs w:val="28"/>
+          <w:lang w:eastAsia="ru-RU"/>
+        </w:rPr>
+        <w:t>Чистая архитектура: MVVM помогает создавать приложения, которые легко поддерживать и</w:t>
+      </w:r>
+      <w:r>
+        <w:rPr>
+          <w:rFonts w:ascii="Times New Roman" w:eastAsia="Times New Roman" w:hAnsi="Times New Roman" w:cs="Times New Roman"/>
+          <w:color w:val="212529"/>
+          <w:kern w:val="0"/>
+          <w:sz w:val="28"/>
+          <w:szCs w:val="28"/>
+          <w:lang w:eastAsia="ru-RU"/>
+          <w14:ligatures w14:val="none"/>
+        </w:rPr>
+        <w:t xml:space="preserve"> масштабировать.</w:t>
+      </w:r>
+    </w:p>
+    <w:p>
+      <w:pPr>
+        <w:spacing w:after="0" w:line="360" w:lineRule="auto"/>
+        <w:ind w:firstLine="709"/>
+        <w:jc w:val="both"/>
+        <w:rPr>
+          <w:rFonts w:ascii="Times New Roman" w:hAnsi="Times New Roman" w:cs="Times New Roman"/>
+          <w:b/>
+          <w:bCs/>
+          <w:sz w:val="28"/>
+          <w:szCs w:val="28"/>
+          <w:lang w:eastAsia="ru-RU"/>
+        </w:rPr>
+      </w:pPr>
+      <w:r>
+        <w:rPr>
+          <w:rFonts w:ascii="Times New Roman" w:hAnsi="Times New Roman" w:cs="Times New Roman"/>
+          <w:b/>
+          <w:bCs/>
+          <w:sz w:val="28"/>
+          <w:szCs w:val="28"/>
+          <w:lang w:eastAsia="ru-RU"/>
+        </w:rPr>
+        <w:t>Проектирование требований к серверной части приложения:</w:t>
+      </w:r>
+    </w:p>
+    <w:p>
+      <w:pPr>
+        <w:spacing w:after="0" w:line="360" w:lineRule="auto"/>
+        <w:ind w:firstLine="709"/>
+        <w:jc w:val="both"/>
+        <w:rPr>
+          <w:rFonts w:ascii="Times New Roman" w:hAnsi="Times New Roman" w:cs="Times New Roman"/>
+          <w:sz w:val="28"/>
+          <w:szCs w:val="28"/>
+          <w:lang w:eastAsia="ru-RU"/>
+        </w:rPr>
+      </w:pPr>
+      <w:r>
+        <w:rPr>
+          <w:rFonts w:ascii="Times New Roman" w:hAnsi="Times New Roman" w:cs="Times New Roman"/>
+          <w:sz w:val="28"/>
+          <w:szCs w:val="28"/>
+          <w:lang w:eastAsia="ru-RU"/>
+        </w:rPr>
+        <w:t xml:space="preserve">Серверная часть будет развернута на </w:t>
+      </w:r>
+      <w:proofErr w:type="spellStart"/>
+      <w:r>
+        <w:rPr>
+          <w:rFonts w:ascii="Times New Roman" w:hAnsi="Times New Roman" w:cs="Times New Roman"/>
+          <w:sz w:val="28"/>
+          <w:szCs w:val="28"/>
+          <w:lang w:val="en-US" w:eastAsia="ru-RU"/>
+        </w:rPr>
+        <w:t>Supabase</w:t>
+      </w:r>
+      <w:proofErr w:type="spellEnd"/>
+      <w:r>
+        <w:rPr>
+          <w:rFonts w:ascii="Times New Roman" w:hAnsi="Times New Roman" w:cs="Times New Roman"/>
+          <w:sz w:val="28"/>
+          <w:szCs w:val="28"/>
+          <w:lang w:eastAsia="ru-RU"/>
+        </w:rPr>
+        <w:t>. В БД должно содержаться все необходимые таблицы, связи, политики и авторизированные пользователи.</w:t>
+      </w:r>
+    </w:p>
+    <w:p>
+      <w:pPr>
+        <w:spacing w:after="0" w:line="360" w:lineRule="auto"/>
+        <w:ind w:firstLine="709"/>
+        <w:jc w:val="both"/>
+        <w:rPr>
+          <w:rFonts w:ascii="Times New Roman" w:hAnsi="Times New Roman" w:cs="Times New Roman"/>
+          <w:b/>
+          <w:bCs/>
+          <w:sz w:val="28"/>
+          <w:szCs w:val="28"/>
+          <w:lang w:eastAsia="ru-RU"/>
+        </w:rPr>
+      </w:pPr>
+      <w:r>
+        <w:rPr>
+          <w:rFonts w:ascii="Times New Roman" w:hAnsi="Times New Roman" w:cs="Times New Roman"/>
+          <w:b/>
+          <w:bCs/>
+          <w:sz w:val="28"/>
+          <w:szCs w:val="28"/>
+          <w:lang w:eastAsia="ru-RU"/>
+        </w:rPr>
+        <w:t>Проектирование требований к мобильному приложению:</w:t>
+      </w:r>
+    </w:p>
+    <w:p>
+      <w:pPr>
+        <w:spacing w:after="0" w:line="360" w:lineRule="auto"/>
+        <w:ind w:firstLine="709"/>
+        <w:jc w:val="both"/>
+        <w:rPr>
+          <w:rFonts w:ascii="Times New Roman" w:hAnsi="Times New Roman" w:cs="Times New Roman"/>
+          <w:sz w:val="28"/>
+          <w:szCs w:val="28"/>
+          <w:lang w:val="en-US" w:eastAsia="ru-RU"/>
+        </w:rPr>
+      </w:pPr>
+      <w:r>
+        <w:rPr>
+          <w:rFonts w:ascii="Times New Roman" w:hAnsi="Times New Roman" w:cs="Times New Roman"/>
+          <w:sz w:val="28"/>
+          <w:szCs w:val="28"/>
+          <w:lang w:eastAsia="ru-RU"/>
+        </w:rPr>
+        <w:t>Мобильное приложение должно иметь адекватный дизайн, но не перегружать интерфейс, чтобы не отвлекать сотрудников от работы. В мобильном приложении должны присутствовать экраны</w:t>
+      </w:r>
+      <w:r>
+        <w:rPr>
+          <w:rFonts w:ascii="Times New Roman" w:hAnsi="Times New Roman" w:cs="Times New Roman"/>
+          <w:sz w:val="28"/>
+          <w:szCs w:val="28"/>
+          <w:lang w:val="en-US" w:eastAsia="ru-RU"/>
+        </w:rPr>
+        <w:t>:</w:t>
       </w:r>
     </w:p>
     <w:p>
@@ -881,17 +1087,17 @@
           <w:rFonts w:ascii="Times New Roman" w:hAnsi="Times New Roman" w:cs="Times New Roman"/>
           <w:sz w:val="28"/>
           <w:szCs w:val="28"/>
-          <w:lang w:eastAsia="ru-RU"/>
-        </w:rPr>
-      </w:pPr>
-      <w:r>
-        <w:rPr>
-          <w:rFonts w:ascii="Times New Roman" w:hAnsi="Times New Roman" w:cs="Times New Roman"/>
-          <w:sz w:val="28"/>
-          <w:szCs w:val="28"/>
-          <w:lang w:eastAsia="ru-RU"/>
-        </w:rPr>
-        <w:t>Экран оптимального пути по складу</w:t>
+          <w:lang w:val="en-US" w:eastAsia="ru-RU"/>
+        </w:rPr>
+      </w:pPr>
+      <w:r>
+        <w:rPr>
+          <w:rFonts w:ascii="Times New Roman" w:hAnsi="Times New Roman" w:cs="Times New Roman"/>
+          <w:sz w:val="28"/>
+          <w:szCs w:val="28"/>
+          <w:lang w:eastAsia="ru-RU"/>
+        </w:rPr>
+        <w:t>Авторизации</w:t>
       </w:r>
     </w:p>
     <w:p>
@@ -908,17 +1114,17 @@
           <w:rFonts w:ascii="Times New Roman" w:hAnsi="Times New Roman" w:cs="Times New Roman"/>
           <w:sz w:val="28"/>
           <w:szCs w:val="28"/>
-          <w:lang w:eastAsia="ru-RU"/>
-        </w:rPr>
-      </w:pPr>
-      <w:r>
-        <w:rPr>
-          <w:rFonts w:ascii="Times New Roman" w:hAnsi="Times New Roman" w:cs="Times New Roman"/>
-          <w:sz w:val="28"/>
-          <w:szCs w:val="28"/>
-          <w:lang w:eastAsia="ru-RU"/>
-        </w:rPr>
-        <w:t>Схематическое изображение пути по складу</w:t>
+          <w:lang w:val="en-US" w:eastAsia="ru-RU"/>
+        </w:rPr>
+      </w:pPr>
+      <w:r>
+        <w:rPr>
+          <w:rFonts w:ascii="Times New Roman" w:hAnsi="Times New Roman" w:cs="Times New Roman"/>
+          <w:sz w:val="28"/>
+          <w:szCs w:val="28"/>
+          <w:lang w:eastAsia="ru-RU"/>
+        </w:rPr>
+        <w:t>Список задач</w:t>
       </w:r>
     </w:p>
     <w:p>
@@ -945,7 +1151,17 @@
           <w:szCs w:val="28"/>
           <w:lang w:eastAsia="ru-RU"/>
         </w:rPr>
-        <w:t xml:space="preserve">Диалог с менеджером </w:t>
+        <w:lastRenderedPageBreak/>
+        <w:t>Информация конкретной задачи</w:t>
+      </w:r>
+      <w:r>
+        <w:rPr>
+          <w:rFonts w:ascii="Times New Roman" w:hAnsi="Times New Roman" w:cs="Times New Roman"/>
+          <w:sz w:val="28"/>
+          <w:szCs w:val="28"/>
+          <w:lang w:eastAsia="ru-RU"/>
+        </w:rPr>
+        <w:t xml:space="preserve"> (во сколько выполнить задачу, какие ячейки используются, кто ответственный и прочее)</w:t>
       </w:r>
     </w:p>
     <w:p>
@@ -972,6 +1188,123 @@
           <w:szCs w:val="28"/>
           <w:lang w:eastAsia="ru-RU"/>
         </w:rPr>
+        <w:t>Содержа</w:t>
+      </w:r>
+      <w:r>
+        <w:rPr>
+          <w:rFonts w:ascii="Times New Roman" w:hAnsi="Times New Roman" w:cs="Times New Roman"/>
+          <w:sz w:val="28"/>
+          <w:szCs w:val="28"/>
+          <w:lang w:eastAsia="ru-RU"/>
+        </w:rPr>
+        <w:t>ние груза в ячейке склада</w:t>
+      </w:r>
+    </w:p>
+    <w:p>
+      <w:pPr>
+        <w:pStyle w:val="a7"/>
+        <w:numPr>
+          <w:ilvl w:val="0"/>
+          <w:numId w:val="2"/>
+        </w:numPr>
+        <w:spacing w:after="0" w:line="360" w:lineRule="auto"/>
+        <w:ind w:left="0" w:firstLine="709"/>
+        <w:jc w:val="both"/>
+        <w:rPr>
+          <w:rFonts w:ascii="Times New Roman" w:hAnsi="Times New Roman" w:cs="Times New Roman"/>
+          <w:sz w:val="28"/>
+          <w:szCs w:val="28"/>
+          <w:lang w:eastAsia="ru-RU"/>
+        </w:rPr>
+      </w:pPr>
+      <w:r>
+        <w:rPr>
+          <w:rFonts w:ascii="Times New Roman" w:hAnsi="Times New Roman" w:cs="Times New Roman"/>
+          <w:sz w:val="28"/>
+          <w:szCs w:val="28"/>
+          <w:lang w:eastAsia="ru-RU"/>
+        </w:rPr>
+        <w:t>Экран оптимального пути по складу</w:t>
+      </w:r>
+    </w:p>
+    <w:p>
+      <w:pPr>
+        <w:pStyle w:val="a7"/>
+        <w:numPr>
+          <w:ilvl w:val="0"/>
+          <w:numId w:val="2"/>
+        </w:numPr>
+        <w:spacing w:after="0" w:line="360" w:lineRule="auto"/>
+        <w:ind w:left="0" w:firstLine="709"/>
+        <w:jc w:val="both"/>
+        <w:rPr>
+          <w:rFonts w:ascii="Times New Roman" w:hAnsi="Times New Roman" w:cs="Times New Roman"/>
+          <w:sz w:val="28"/>
+          <w:szCs w:val="28"/>
+          <w:lang w:eastAsia="ru-RU"/>
+        </w:rPr>
+      </w:pPr>
+      <w:r>
+        <w:rPr>
+          <w:rFonts w:ascii="Times New Roman" w:hAnsi="Times New Roman" w:cs="Times New Roman"/>
+          <w:sz w:val="28"/>
+          <w:szCs w:val="28"/>
+          <w:lang w:eastAsia="ru-RU"/>
+        </w:rPr>
+        <w:t>Схематическое изображение пути по складу</w:t>
+      </w:r>
+    </w:p>
+    <w:p>
+      <w:pPr>
+        <w:pStyle w:val="a7"/>
+        <w:numPr>
+          <w:ilvl w:val="0"/>
+          <w:numId w:val="2"/>
+        </w:numPr>
+        <w:spacing w:after="0" w:line="360" w:lineRule="auto"/>
+        <w:ind w:left="0" w:firstLine="709"/>
+        <w:jc w:val="both"/>
+        <w:rPr>
+          <w:rFonts w:ascii="Times New Roman" w:hAnsi="Times New Roman" w:cs="Times New Roman"/>
+          <w:sz w:val="28"/>
+          <w:szCs w:val="28"/>
+          <w:lang w:eastAsia="ru-RU"/>
+        </w:rPr>
+      </w:pPr>
+      <w:r>
+        <w:rPr>
+          <w:rFonts w:ascii="Times New Roman" w:hAnsi="Times New Roman" w:cs="Times New Roman"/>
+          <w:sz w:val="28"/>
+          <w:szCs w:val="28"/>
+          <w:lang w:eastAsia="ru-RU"/>
+        </w:rPr>
+        <w:t xml:space="preserve">Диалог с менеджером </w:t>
+      </w:r>
+    </w:p>
+    <w:p>
+      <w:pPr>
+        <w:pStyle w:val="a7"/>
+        <w:numPr>
+          <w:ilvl w:val="0"/>
+          <w:numId w:val="2"/>
+        </w:numPr>
+        <w:spacing w:after="0" w:line="360" w:lineRule="auto"/>
+        <w:ind w:left="0" w:firstLine="709"/>
+        <w:jc w:val="both"/>
+        <w:rPr>
+          <w:rFonts w:ascii="Times New Roman" w:hAnsi="Times New Roman" w:cs="Times New Roman"/>
+          <w:sz w:val="28"/>
+          <w:szCs w:val="28"/>
+          <w:lang w:eastAsia="ru-RU"/>
+        </w:rPr>
+      </w:pPr>
+      <w:r>
+        <w:rPr>
+          <w:rFonts w:ascii="Times New Roman" w:hAnsi="Times New Roman" w:cs="Times New Roman"/>
+          <w:sz w:val="28"/>
+          <w:szCs w:val="28"/>
+          <w:lang w:eastAsia="ru-RU"/>
+        </w:rPr>
         <w:t>Список работающих сотрудников на смене</w:t>
       </w:r>
     </w:p>
@@ -1034,8 +1367,13 @@
     </w:p>
     <w:p>
       <w:pPr>
-        <w:spacing w:after="0" w:line="360" w:lineRule="auto"/>
-        <w:ind w:firstLine="709"/>
+        <w:pStyle w:val="a7"/>
+        <w:numPr>
+          <w:ilvl w:val="0"/>
+          <w:numId w:val="8"/>
+        </w:numPr>
+        <w:spacing w:after="0" w:line="360" w:lineRule="auto"/>
+        <w:ind w:left="0" w:firstLine="709"/>
         <w:jc w:val="both"/>
         <w:rPr>
           <w:rFonts w:ascii="Times New Roman" w:hAnsi="Times New Roman" w:cs="Times New Roman"/>
@@ -1050,7 +1388,43 @@
           <w:sz w:val="28"/>
           <w:szCs w:val="28"/>
         </w:rPr>
-        <w:t xml:space="preserve">Для реализации ПО был выбран Android Studio. Android Studio </w:t>
+        <w:t xml:space="preserve">Для реализации ПО был выбран </w:t>
+      </w:r>
+      <w:proofErr w:type="spellStart"/>
+      <w:r>
+        <w:rPr>
+          <w:rFonts w:ascii="Times New Roman" w:hAnsi="Times New Roman" w:cs="Times New Roman"/>
+          <w:sz w:val="28"/>
+          <w:szCs w:val="28"/>
+        </w:rPr>
+        <w:t>Android</w:t>
+      </w:r>
+      <w:proofErr w:type="spellEnd"/>
+      <w:r>
+        <w:rPr>
+          <w:rFonts w:ascii="Times New Roman" w:hAnsi="Times New Roman" w:cs="Times New Roman"/>
+          <w:sz w:val="28"/>
+          <w:szCs w:val="28"/>
+        </w:rPr>
+        <w:t xml:space="preserve"> Studio. </w:t>
+      </w:r>
+      <w:proofErr w:type="spellStart"/>
+      <w:r>
+        <w:rPr>
+          <w:rFonts w:ascii="Times New Roman" w:hAnsi="Times New Roman" w:cs="Times New Roman"/>
+          <w:sz w:val="28"/>
+          <w:szCs w:val="28"/>
+        </w:rPr>
+        <w:t>Android</w:t>
+      </w:r>
+      <w:proofErr w:type="spellEnd"/>
+      <w:r>
+        <w:rPr>
+          <w:rFonts w:ascii="Times New Roman" w:hAnsi="Times New Roman" w:cs="Times New Roman"/>
+          <w:sz w:val="28"/>
+          <w:szCs w:val="28"/>
+        </w:rPr>
+        <w:t xml:space="preserve"> Studio </w:t>
       </w:r>
       <w:r>
         <w:rPr>
@@ -1083,7 +1457,27 @@
           <w:szCs w:val="28"/>
           <w:lang w:eastAsia="ru-RU"/>
         </w:rPr>
-        <w:t>Она предоставляет множество инструментов, оптимизированных для разработки Android-приложений, таких как:</w:t>
+        <w:t xml:space="preserve">Она предоставляет множество инструментов, оптимизированных для разработки </w:t>
+      </w:r>
+      <w:proofErr w:type="spellStart"/>
+      <w:r>
+        <w:rPr>
+          <w:rFonts w:ascii="Times New Roman" w:hAnsi="Times New Roman" w:cs="Times New Roman"/>
+          <w:sz w:val="28"/>
+          <w:szCs w:val="28"/>
+          <w:lang w:eastAsia="ru-RU"/>
+        </w:rPr>
+        <w:t>Android</w:t>
+      </w:r>
+      <w:proofErr w:type="spellEnd"/>
+      <w:r>
+        <w:rPr>
+          <w:rFonts w:ascii="Times New Roman" w:hAnsi="Times New Roman" w:cs="Times New Roman"/>
+          <w:sz w:val="28"/>
+          <w:szCs w:val="28"/>
+          <w:lang w:eastAsia="ru-RU"/>
+        </w:rPr>
+        <w:t>-приложений, таких как:</w:t>
       </w:r>
     </w:p>
     <w:p>
@@ -1103,15 +1497,37 @@
           <w:lang w:eastAsia="ru-RU"/>
         </w:rPr>
       </w:pPr>
-      <w:r>
-        <w:rPr>
-          <w:rFonts w:ascii="Times New Roman" w:hAnsi="Times New Roman" w:cs="Times New Roman"/>
-          <w:sz w:val="28"/>
-          <w:szCs w:val="28"/>
-          <w:lang w:eastAsia="ru-RU"/>
-        </w:rPr>
-        <w:t>Android Emulator</w:t>
-      </w:r>
+      <w:proofErr w:type="spellStart"/>
+      <w:r>
+        <w:rPr>
+          <w:rFonts w:ascii="Times New Roman" w:hAnsi="Times New Roman" w:cs="Times New Roman"/>
+          <w:sz w:val="28"/>
+          <w:szCs w:val="28"/>
+          <w:lang w:eastAsia="ru-RU"/>
+        </w:rPr>
+        <w:t>Android</w:t>
+      </w:r>
+      <w:proofErr w:type="spellEnd"/>
+      <w:r>
+        <w:rPr>
+          <w:rFonts w:ascii="Times New Roman" w:hAnsi="Times New Roman" w:cs="Times New Roman"/>
+          <w:sz w:val="28"/>
+          <w:szCs w:val="28"/>
+          <w:lang w:eastAsia="ru-RU"/>
+        </w:rPr>
+        <w:t xml:space="preserve"> </w:t>
+      </w:r>
+      <w:proofErr w:type="spellStart"/>
+      <w:r>
+        <w:rPr>
+          <w:rFonts w:ascii="Times New Roman" w:hAnsi="Times New Roman" w:cs="Times New Roman"/>
+          <w:sz w:val="28"/>
+          <w:szCs w:val="28"/>
+          <w:lang w:eastAsia="ru-RU"/>
+        </w:rPr>
+        <w:t>Emulator</w:t>
+      </w:r>
+      <w:proofErr w:type="spellEnd"/>
     </w:p>
     <w:p>
       <w:pPr>
@@ -1130,14 +1546,25 @@
           <w:lang w:eastAsia="ru-RU"/>
         </w:rPr>
       </w:pPr>
-      <w:r>
-        <w:rPr>
-          <w:rFonts w:ascii="Times New Roman" w:hAnsi="Times New Roman" w:cs="Times New Roman"/>
-          <w:sz w:val="28"/>
-          <w:szCs w:val="28"/>
-          <w:lang w:eastAsia="ru-RU"/>
-        </w:rPr>
-        <w:t>Layout Editor</w:t>
+      <w:proofErr w:type="spellStart"/>
+      <w:r>
+        <w:rPr>
+          <w:rFonts w:ascii="Times New Roman" w:hAnsi="Times New Roman" w:cs="Times New Roman"/>
+          <w:sz w:val="28"/>
+          <w:szCs w:val="28"/>
+          <w:lang w:eastAsia="ru-RU"/>
+        </w:rPr>
+        <w:t>Layout</w:t>
+      </w:r>
+      <w:proofErr w:type="spellEnd"/>
+      <w:r>
+        <w:rPr>
+          <w:rFonts w:ascii="Times New Roman" w:hAnsi="Times New Roman" w:cs="Times New Roman"/>
+          <w:sz w:val="28"/>
+          <w:szCs w:val="28"/>
+          <w:lang w:eastAsia="ru-RU"/>
+        </w:rPr>
+        <w:t xml:space="preserve"> Editor</w:t>
       </w:r>
     </w:p>
     <w:p>
@@ -1196,6 +1623,93 @@
     </w:p>
     <w:p>
       <w:pPr>
+        <w:pStyle w:val="a7"/>
+        <w:numPr>
+          <w:ilvl w:val="0"/>
+          <w:numId w:val="8"/>
+        </w:numPr>
+        <w:spacing w:after="0" w:line="360" w:lineRule="auto"/>
+        <w:ind w:left="0" w:firstLine="709"/>
+        <w:jc w:val="both"/>
+        <w:rPr>
+          <w:rFonts w:ascii="Times New Roman" w:hAnsi="Times New Roman" w:cs="Times New Roman"/>
+          <w:sz w:val="28"/>
+          <w:szCs w:val="28"/>
+        </w:rPr>
+      </w:pPr>
+      <w:r>
+        <w:rPr>
+          <w:rFonts w:ascii="Times New Roman" w:hAnsi="Times New Roman" w:cs="Times New Roman"/>
+          <w:sz w:val="28"/>
+          <w:szCs w:val="28"/>
+        </w:rPr>
+        <w:t xml:space="preserve">Для серверной части была выбрана </w:t>
+      </w:r>
+      <w:r>
+        <w:rPr>
+          <w:rFonts w:ascii="Times New Roman" w:hAnsi="Times New Roman" w:cs="Times New Roman"/>
+          <w:sz w:val="28"/>
+          <w:szCs w:val="28"/>
+        </w:rPr>
+        <w:t xml:space="preserve">платформа </w:t>
+      </w:r>
+      <w:proofErr w:type="spellStart"/>
+      <w:r>
+        <w:rPr>
+          <w:rFonts w:ascii="Times New Roman" w:hAnsi="Times New Roman" w:cs="Times New Roman"/>
+          <w:sz w:val="28"/>
+          <w:szCs w:val="28"/>
+        </w:rPr>
+        <w:t>Supabase</w:t>
+      </w:r>
+      <w:proofErr w:type="spellEnd"/>
+      <w:r>
+        <w:rPr>
+          <w:rFonts w:ascii="Times New Roman" w:hAnsi="Times New Roman" w:cs="Times New Roman"/>
+          <w:sz w:val="28"/>
+          <w:szCs w:val="28"/>
+        </w:rPr>
+        <w:t xml:space="preserve">. </w:t>
+      </w:r>
+      <w:proofErr w:type="spellStart"/>
+      <w:r>
+        <w:rPr>
+          <w:rFonts w:ascii="Times New Roman" w:hAnsi="Times New Roman" w:cs="Times New Roman"/>
+          <w:sz w:val="28"/>
+          <w:szCs w:val="28"/>
+        </w:rPr>
+        <w:t>Supabase</w:t>
+      </w:r>
+      <w:proofErr w:type="spellEnd"/>
+      <w:r>
+        <w:rPr>
+          <w:rFonts w:ascii="Times New Roman" w:hAnsi="Times New Roman" w:cs="Times New Roman"/>
+          <w:sz w:val="28"/>
+          <w:szCs w:val="28"/>
+        </w:rPr>
+        <w:t xml:space="preserve"> - это мощный инструмент для разработки </w:t>
+      </w:r>
+      <w:proofErr w:type="spellStart"/>
+      <w:r>
+        <w:rPr>
+          <w:rFonts w:ascii="Times New Roman" w:hAnsi="Times New Roman" w:cs="Times New Roman"/>
+          <w:sz w:val="28"/>
+          <w:szCs w:val="28"/>
+        </w:rPr>
+        <w:t>backend</w:t>
+      </w:r>
+      <w:proofErr w:type="spellEnd"/>
+      <w:r>
+        <w:rPr>
+          <w:rFonts w:ascii="Times New Roman" w:hAnsi="Times New Roman" w:cs="Times New Roman"/>
+          <w:sz w:val="28"/>
+          <w:szCs w:val="28"/>
+        </w:rPr>
+        <w:t xml:space="preserve">, который предлагает ряд преимуществ, делающих его привлекательным выбором для разработчиков. </w:t>
+      </w:r>
+    </w:p>
+    <w:p>
+      <w:pPr>
         <w:spacing w:after="0" w:line="360" w:lineRule="auto"/>
         <w:ind w:left="-142" w:firstLine="851"/>
         <w:jc w:val="both"/>
@@ -1205,58 +1719,41 @@
           <w:szCs w:val="28"/>
         </w:rPr>
       </w:pPr>
-      <w:r>
-        <w:rPr>
-          <w:rFonts w:ascii="Times New Roman" w:hAnsi="Times New Roman" w:cs="Times New Roman"/>
-          <w:sz w:val="28"/>
-          <w:szCs w:val="28"/>
-        </w:rPr>
-        <w:lastRenderedPageBreak/>
-        <w:t xml:space="preserve">Для серверной части была выбрана </w:t>
-      </w:r>
-      <w:r>
-        <w:rPr>
-          <w:rFonts w:ascii="Times New Roman" w:hAnsi="Times New Roman" w:cs="Times New Roman"/>
-          <w:sz w:val="28"/>
-          <w:szCs w:val="28"/>
-        </w:rPr>
-        <w:t xml:space="preserve">платформа </w:t>
-      </w:r>
-      <w:r>
-        <w:rPr>
-          <w:rFonts w:ascii="Times New Roman" w:hAnsi="Times New Roman" w:cs="Times New Roman"/>
-          <w:sz w:val="28"/>
-          <w:szCs w:val="28"/>
-        </w:rPr>
-        <w:t xml:space="preserve">Supabase. </w:t>
-      </w:r>
-      <w:r>
-        <w:rPr>
-          <w:rFonts w:ascii="Times New Roman" w:hAnsi="Times New Roman" w:cs="Times New Roman"/>
-          <w:sz w:val="28"/>
-          <w:szCs w:val="28"/>
-        </w:rPr>
-        <w:t xml:space="preserve">Supabase - это мощный инструмент для разработки backend, который предлагает ряд преимуществ, делающих его привлекательным выбором для разработчиков. </w:t>
-      </w:r>
-    </w:p>
-    <w:p>
-      <w:pPr>
-        <w:spacing w:after="0" w:line="360" w:lineRule="auto"/>
-        <w:ind w:left="-142" w:firstLine="851"/>
-        <w:jc w:val="both"/>
-        <w:rPr>
-          <w:rFonts w:ascii="Times New Roman" w:hAnsi="Times New Roman" w:cs="Times New Roman"/>
-          <w:sz w:val="28"/>
-          <w:szCs w:val="28"/>
-        </w:rPr>
-      </w:pPr>
-      <w:r>
-        <w:rPr>
-          <w:rFonts w:ascii="Times New Roman" w:hAnsi="Times New Roman" w:cs="Times New Roman"/>
-          <w:sz w:val="28"/>
-          <w:szCs w:val="28"/>
-        </w:rPr>
-        <w:t>Supabase предаставляет функционал:</w:t>
+      <w:proofErr w:type="spellStart"/>
+      <w:r>
+        <w:rPr>
+          <w:rFonts w:ascii="Times New Roman" w:hAnsi="Times New Roman" w:cs="Times New Roman"/>
+          <w:sz w:val="28"/>
+          <w:szCs w:val="28"/>
+        </w:rPr>
+        <w:t>Supabase</w:t>
+      </w:r>
+      <w:proofErr w:type="spellEnd"/>
+      <w:r>
+        <w:rPr>
+          <w:rFonts w:ascii="Times New Roman" w:hAnsi="Times New Roman" w:cs="Times New Roman"/>
+          <w:sz w:val="28"/>
+          <w:szCs w:val="28"/>
+        </w:rPr>
+        <w:t xml:space="preserve"> </w:t>
+      </w:r>
+      <w:proofErr w:type="spellStart"/>
+      <w:r>
+        <w:rPr>
+          <w:rFonts w:ascii="Times New Roman" w:hAnsi="Times New Roman" w:cs="Times New Roman"/>
+          <w:sz w:val="28"/>
+          <w:szCs w:val="28"/>
+        </w:rPr>
+        <w:t>предаставляет</w:t>
+      </w:r>
+      <w:proofErr w:type="spellEnd"/>
+      <w:r>
+        <w:rPr>
+          <w:rFonts w:ascii="Times New Roman" w:hAnsi="Times New Roman" w:cs="Times New Roman"/>
+          <w:sz w:val="28"/>
+          <w:szCs w:val="28"/>
+        </w:rPr>
+        <w:t xml:space="preserve"> функционал:</w:t>
       </w:r>
     </w:p>
     <w:p>
@@ -1281,15 +1778,7 @@
           <w:sz w:val="28"/>
           <w:szCs w:val="28"/>
         </w:rPr>
-        <w:t>Авторизация и аутентификация пользователей</w:t>
-      </w:r>
-      <w:r>
-        <w:rPr>
-          <w:rFonts w:ascii="Times New Roman" w:hAnsi="Times New Roman" w:cs="Times New Roman"/>
-          <w:sz w:val="28"/>
-          <w:szCs w:val="28"/>
-        </w:rPr>
-        <w:t>,</w:t>
+        <w:t>Авторизация и аутентификация пользователей,</w:t>
       </w:r>
     </w:p>
     <w:p>
@@ -1314,15 +1803,25 @@
           <w:sz w:val="28"/>
           <w:szCs w:val="28"/>
         </w:rPr>
-        <w:t>Функции реального времени (Real-time)</w:t>
-      </w:r>
-      <w:r>
-        <w:rPr>
-          <w:rFonts w:ascii="Times New Roman" w:hAnsi="Times New Roman" w:cs="Times New Roman"/>
-          <w:sz w:val="28"/>
-          <w:szCs w:val="28"/>
-        </w:rPr>
-        <w:t xml:space="preserve">, </w:t>
+        <w:t>Функции реального времени (Real-</w:t>
+      </w:r>
+      <w:proofErr w:type="spellStart"/>
+      <w:r>
+        <w:rPr>
+          <w:rFonts w:ascii="Times New Roman" w:hAnsi="Times New Roman" w:cs="Times New Roman"/>
+          <w:sz w:val="28"/>
+          <w:szCs w:val="28"/>
+        </w:rPr>
+        <w:t>time</w:t>
+      </w:r>
+      <w:proofErr w:type="spellEnd"/>
+      <w:r>
+        <w:rPr>
+          <w:rFonts w:ascii="Times New Roman" w:hAnsi="Times New Roman" w:cs="Times New Roman"/>
+          <w:sz w:val="28"/>
+          <w:szCs w:val="28"/>
+        </w:rPr>
+        <w:t xml:space="preserve">), </w:t>
       </w:r>
     </w:p>
     <w:p>
@@ -1397,6 +1896,7 @@
           <w:sz w:val="28"/>
           <w:szCs w:val="28"/>
         </w:rPr>
+        <w:lastRenderedPageBreak/>
         <w:t>API для работы с данными</w:t>
       </w:r>
     </w:p>
@@ -1417,7 +1917,25 @@
           <w:sz w:val="28"/>
           <w:szCs w:val="28"/>
         </w:rPr>
-        <w:t>Также Supabase имеет открытою и обширную документацию, где показ весь возможный его функционал.</w:t>
+        <w:t xml:space="preserve">Также </w:t>
+      </w:r>
+      <w:proofErr w:type="spellStart"/>
+      <w:r>
+        <w:rPr>
+          <w:rFonts w:ascii="Times New Roman" w:hAnsi="Times New Roman" w:cs="Times New Roman"/>
+          <w:sz w:val="28"/>
+          <w:szCs w:val="28"/>
+        </w:rPr>
+        <w:t>Supabase</w:t>
+      </w:r>
+      <w:proofErr w:type="spellEnd"/>
+      <w:r>
+        <w:rPr>
+          <w:rFonts w:ascii="Times New Roman" w:hAnsi="Times New Roman" w:cs="Times New Roman"/>
+          <w:sz w:val="28"/>
+          <w:szCs w:val="28"/>
+        </w:rPr>
+        <w:t xml:space="preserve"> имеет открытою и обширную документацию, где показ весь возможный его функционал.</w:t>
       </w:r>
     </w:p>
     <w:p>
@@ -1451,6 +1969,102 @@
     </w:p>
     <w:p>
       <w:pPr>
+        <w:pStyle w:val="a7"/>
+        <w:numPr>
+          <w:ilvl w:val="0"/>
+          <w:numId w:val="8"/>
+        </w:numPr>
+        <w:spacing w:after="0" w:line="360" w:lineRule="auto"/>
+        <w:ind w:left="0" w:firstLine="709"/>
+        <w:jc w:val="both"/>
+        <w:rPr>
+          <w:rFonts w:ascii="Times New Roman" w:hAnsi="Times New Roman" w:cs="Times New Roman"/>
+          <w:sz w:val="28"/>
+          <w:szCs w:val="28"/>
+        </w:rPr>
+      </w:pPr>
+      <w:proofErr w:type="spellStart"/>
+      <w:r>
+        <w:rPr>
+          <w:rFonts w:ascii="Times New Roman" w:hAnsi="Times New Roman" w:cs="Times New Roman"/>
+          <w:sz w:val="28"/>
+          <w:szCs w:val="28"/>
+        </w:rPr>
+        <w:t>Figma</w:t>
+      </w:r>
+      <w:proofErr w:type="spellEnd"/>
+      <w:r>
+        <w:rPr>
+          <w:rFonts w:ascii="Times New Roman" w:hAnsi="Times New Roman" w:cs="Times New Roman"/>
+          <w:sz w:val="28"/>
+          <w:szCs w:val="28"/>
+        </w:rPr>
+        <w:t xml:space="preserve"> — это мощный инструмент для дизайна, который предлагает богатый набор функций, удобный интерфейс и онлайн-коллаборацию, что делает его идеальным выбором для дизайнеров всех уровней. Его ключевые преимущества заключаются в простоте использования, доступности и гибкости, позволяя создавать высококачественные дизайны веб-сайтов, мобильных приложений, интерфейсов и других проектов. Также </w:t>
+      </w:r>
+      <w:proofErr w:type="spellStart"/>
+      <w:r>
+        <w:rPr>
+          <w:rFonts w:ascii="Times New Roman" w:hAnsi="Times New Roman" w:cs="Times New Roman"/>
+          <w:sz w:val="28"/>
+          <w:szCs w:val="28"/>
+        </w:rPr>
+        <w:t>Figma</w:t>
+      </w:r>
+      <w:proofErr w:type="spellEnd"/>
+      <w:r>
+        <w:rPr>
+          <w:rFonts w:ascii="Times New Roman" w:hAnsi="Times New Roman" w:cs="Times New Roman"/>
+          <w:sz w:val="28"/>
+          <w:szCs w:val="28"/>
+        </w:rPr>
+        <w:t xml:space="preserve"> предоставляет свой функционал для начинаний </w:t>
+      </w:r>
+      <w:proofErr w:type="spellStart"/>
+      <w:r>
+        <w:rPr>
+          <w:rFonts w:ascii="Times New Roman" w:hAnsi="Times New Roman" w:cs="Times New Roman"/>
+          <w:sz w:val="28"/>
+          <w:szCs w:val="28"/>
+        </w:rPr>
+        <w:t>беспалтно</w:t>
+      </w:r>
+      <w:proofErr w:type="spellEnd"/>
+      <w:r>
+        <w:rPr>
+          <w:rFonts w:ascii="Times New Roman" w:hAnsi="Times New Roman" w:cs="Times New Roman"/>
+          <w:sz w:val="28"/>
+          <w:szCs w:val="28"/>
+        </w:rPr>
+        <w:t>.</w:t>
+      </w:r>
+    </w:p>
+    <w:p>
+      <w:pPr>
+        <w:pStyle w:val="a7"/>
+        <w:numPr>
+          <w:ilvl w:val="0"/>
+          <w:numId w:val="8"/>
+        </w:numPr>
+        <w:spacing w:after="0" w:line="360" w:lineRule="auto"/>
+        <w:ind w:left="0" w:firstLine="709"/>
+        <w:jc w:val="both"/>
+        <w:rPr>
+          <w:rFonts w:ascii="Times New Roman" w:hAnsi="Times New Roman" w:cs="Times New Roman"/>
+          <w:sz w:val="28"/>
+          <w:szCs w:val="28"/>
+        </w:rPr>
+      </w:pPr>
+      <w:r>
+        <w:rPr>
+          <w:rFonts w:ascii="Times New Roman" w:hAnsi="Times New Roman" w:cs="Times New Roman"/>
+          <w:sz w:val="28"/>
+          <w:szCs w:val="28"/>
+        </w:rPr>
+        <w:t>Draw.io — это бесплатный онлайн-сервис, который позволяет создавать диаграммы, схемы, прототипы и многое другое.</w:t>
+      </w:r>
+    </w:p>
+    <w:p>
+      <w:pPr>
         <w:spacing w:after="0" w:line="360" w:lineRule="auto"/>
         <w:ind w:firstLine="709"/>
         <w:jc w:val="both"/>
@@ -1458,39 +2072,125 @@
           <w:rFonts w:ascii="Times New Roman" w:hAnsi="Times New Roman" w:cs="Times New Roman"/>
           <w:sz w:val="28"/>
           <w:szCs w:val="28"/>
-        </w:rPr>
-      </w:pPr>
-      <w:r>
-        <w:rPr>
-          <w:rFonts w:ascii="Times New Roman" w:hAnsi="Times New Roman" w:cs="Times New Roman"/>
-          <w:sz w:val="28"/>
-          <w:szCs w:val="28"/>
-        </w:rPr>
-        <w:t xml:space="preserve">Figma </w:t>
-      </w:r>
-      <w:r>
-        <w:rPr>
-          <w:rFonts w:ascii="Times New Roman" w:hAnsi="Times New Roman" w:cs="Times New Roman"/>
-          <w:sz w:val="28"/>
-          <w:szCs w:val="28"/>
-        </w:rPr>
-        <w:t>— это</w:t>
-      </w:r>
-      <w:r>
-        <w:rPr>
-          <w:rFonts w:ascii="Times New Roman" w:hAnsi="Times New Roman" w:cs="Times New Roman"/>
-          <w:sz w:val="28"/>
-          <w:szCs w:val="28"/>
-        </w:rPr>
-        <w:t xml:space="preserve"> мощный инструмент для дизайна, который предлагает богатый набор функций, удобный интерфейс и онлайн-коллаборацию, что делает его идеальным выбором для дизайнеров всех уровней. Его ключевые преимущества заключаются в простоте использования, доступности и гибкости, позволяя создавать высококачественные дизайны веб-сайтов, мобильных приложений, интерфейсов и других проектов.</w:t>
-      </w:r>
-      <w:r>
-        <w:rPr>
-          <w:rFonts w:ascii="Times New Roman" w:hAnsi="Times New Roman" w:cs="Times New Roman"/>
-          <w:sz w:val="28"/>
-          <w:szCs w:val="28"/>
-        </w:rPr>
-        <w:t xml:space="preserve"> Также Figma предоставляет свой функционал для начинаний беспалтно.</w:t>
+          <w:lang w:eastAsia="ru-RU"/>
+        </w:rPr>
+      </w:pPr>
+      <w:r>
+        <w:rPr>
+          <w:rFonts w:ascii="Times New Roman" w:hAnsi="Times New Roman" w:cs="Times New Roman"/>
+          <w:sz w:val="28"/>
+          <w:szCs w:val="28"/>
+          <w:lang w:eastAsia="ru-RU"/>
+        </w:rPr>
+        <w:t>Draw.io отлично подходит для:</w:t>
+      </w:r>
+    </w:p>
+    <w:p>
+      <w:pPr>
+        <w:pStyle w:val="a7"/>
+        <w:numPr>
+          <w:ilvl w:val="0"/>
+          <w:numId w:val="10"/>
+        </w:numPr>
+        <w:spacing w:after="0" w:line="360" w:lineRule="auto"/>
+        <w:ind w:left="0" w:firstLine="709"/>
+        <w:jc w:val="both"/>
+        <w:rPr>
+          <w:rFonts w:ascii="Times New Roman" w:hAnsi="Times New Roman" w:cs="Times New Roman"/>
+          <w:sz w:val="28"/>
+          <w:szCs w:val="28"/>
+          <w:lang w:eastAsia="ru-RU"/>
+        </w:rPr>
+      </w:pPr>
+      <w:r>
+        <w:rPr>
+          <w:rFonts w:ascii="Times New Roman" w:hAnsi="Times New Roman" w:cs="Times New Roman"/>
+          <w:sz w:val="28"/>
+          <w:szCs w:val="28"/>
+          <w:lang w:eastAsia="ru-RU"/>
+        </w:rPr>
+        <w:t>Создание диаграмм</w:t>
+      </w:r>
+    </w:p>
+    <w:p>
+      <w:pPr>
+        <w:pStyle w:val="a7"/>
+        <w:numPr>
+          <w:ilvl w:val="0"/>
+          <w:numId w:val="10"/>
+        </w:numPr>
+        <w:spacing w:after="0" w:line="360" w:lineRule="auto"/>
+        <w:ind w:left="0" w:firstLine="709"/>
+        <w:jc w:val="both"/>
+        <w:rPr>
+          <w:rFonts w:ascii="Times New Roman" w:hAnsi="Times New Roman" w:cs="Times New Roman"/>
+          <w:sz w:val="28"/>
+          <w:szCs w:val="28"/>
+          <w:lang w:eastAsia="ru-RU"/>
+        </w:rPr>
+      </w:pPr>
+      <w:r>
+        <w:rPr>
+          <w:rFonts w:ascii="Times New Roman" w:hAnsi="Times New Roman" w:cs="Times New Roman"/>
+          <w:sz w:val="28"/>
+          <w:szCs w:val="28"/>
+          <w:lang w:eastAsia="ru-RU"/>
+        </w:rPr>
+        <w:t>Визуализация данных</w:t>
+      </w:r>
+    </w:p>
+    <w:p>
+      <w:pPr>
+        <w:pStyle w:val="a7"/>
+        <w:numPr>
+          <w:ilvl w:val="0"/>
+          <w:numId w:val="10"/>
+        </w:numPr>
+        <w:spacing w:after="0" w:line="360" w:lineRule="auto"/>
+        <w:ind w:left="0" w:firstLine="709"/>
+        <w:jc w:val="both"/>
+        <w:rPr>
+          <w:rFonts w:ascii="Times New Roman" w:hAnsi="Times New Roman" w:cs="Times New Roman"/>
+          <w:sz w:val="28"/>
+          <w:szCs w:val="28"/>
+          <w:lang w:eastAsia="ru-RU"/>
+        </w:rPr>
+      </w:pPr>
+      <w:r>
+        <w:rPr>
+          <w:rFonts w:ascii="Times New Roman" w:hAnsi="Times New Roman" w:cs="Times New Roman"/>
+          <w:sz w:val="28"/>
+          <w:szCs w:val="28"/>
+          <w:lang w:eastAsia="ru-RU"/>
+        </w:rPr>
+        <w:t>Сотрудничество: Работа над диаграммами в режиме реального времени с другими пользователями</w:t>
+      </w:r>
+    </w:p>
+    <w:p>
+      <w:pPr>
+        <w:pStyle w:val="a7"/>
+        <w:numPr>
+          <w:ilvl w:val="0"/>
+          <w:numId w:val="10"/>
+        </w:numPr>
+        <w:spacing w:after="0" w:line="360" w:lineRule="auto"/>
+        <w:ind w:left="0" w:firstLine="709"/>
+        <w:jc w:val="both"/>
+        <w:rPr>
+          <w:rFonts w:ascii="Times New Roman" w:hAnsi="Times New Roman" w:cs="Times New Roman"/>
+          <w:sz w:val="28"/>
+          <w:szCs w:val="28"/>
+          <w:lang w:eastAsia="ru-RU"/>
+        </w:rPr>
+      </w:pPr>
+      <w:r>
+        <w:rPr>
+          <w:rFonts w:ascii="Times New Roman" w:hAnsi="Times New Roman" w:cs="Times New Roman"/>
+          <w:sz w:val="28"/>
+          <w:szCs w:val="28"/>
+          <w:lang w:eastAsia="ru-RU"/>
+        </w:rPr>
+        <w:t>Документация: Создание иллюстрированных документов для различных целей</w:t>
       </w:r>
     </w:p>
     <w:sectPr>
@@ -1899,6 +2599,92 @@
     </w:lvl>
   </w:abstractNum>
   <w:abstractNum w:abstractNumId="3" w15:restartNumberingAfterBreak="0">
+    <w:nsid w:val="22AF5C33"/>
+    <w:multiLevelType w:val="hybridMultilevel"/>
+    <w:tmpl w:val="EBCCB5B0"/>
+    <w:lvl w:ilvl="0" w:tplc="0419000F">
+      <w:start w:val="1"/>
+      <w:numFmt w:val="decimal"/>
+      <w:lvlText w:val="%1."/>
+      <w:lvlJc w:val="left"/>
+      <w:pPr>
+        <w:ind w:left="1429" w:hanging="360"/>
+      </w:pPr>
+    </w:lvl>
+    <w:lvl w:ilvl="1" w:tplc="04190019" w:tentative="1">
+      <w:start w:val="1"/>
+      <w:numFmt w:val="lowerLetter"/>
+      <w:lvlText w:val="%2."/>
+      <w:lvlJc w:val="left"/>
+      <w:pPr>
+        <w:ind w:left="2149" w:hanging="360"/>
+      </w:pPr>
+    </w:lvl>
+    <w:lvl w:ilvl="2" w:tplc="0419001B" w:tentative="1">
+      <w:start w:val="1"/>
+      <w:numFmt w:val="lowerRoman"/>
+      <w:lvlText w:val="%3."/>
+      <w:lvlJc w:val="right"/>
+      <w:pPr>
+        <w:ind w:left="2869" w:hanging="180"/>
+      </w:pPr>
+    </w:lvl>
+    <w:lvl w:ilvl="3" w:tplc="0419000F" w:tentative="1">
+      <w:start w:val="1"/>
+      <w:numFmt w:val="decimal"/>
+      <w:lvlText w:val="%4."/>
+      <w:lvlJc w:val="left"/>
+      <w:pPr>
+        <w:ind w:left="3589" w:hanging="360"/>
+      </w:pPr>
+    </w:lvl>
+    <w:lvl w:ilvl="4" w:tplc="04190019" w:tentative="1">
+      <w:start w:val="1"/>
+      <w:numFmt w:val="lowerLetter"/>
+      <w:lvlText w:val="%5."/>
+      <w:lvlJc w:val="left"/>
+      <w:pPr>
+        <w:ind w:left="4309" w:hanging="360"/>
+      </w:pPr>
+    </w:lvl>
+    <w:lvl w:ilvl="5" w:tplc="0419001B" w:tentative="1">
+      <w:start w:val="1"/>
+      <w:numFmt w:val="lowerRoman"/>
+      <w:lvlText w:val="%6."/>
+      <w:lvlJc w:val="right"/>
+      <w:pPr>
+        <w:ind w:left="5029" w:hanging="180"/>
+      </w:pPr>
+    </w:lvl>
+    <w:lvl w:ilvl="6" w:tplc="0419000F" w:tentative="1">
+      <w:start w:val="1"/>
+      <w:numFmt w:val="decimal"/>
+      <w:lvlText w:val="%7."/>
+      <w:lvlJc w:val="left"/>
+      <w:pPr>
+        <w:ind w:left="5749" w:hanging="360"/>
+      </w:pPr>
+    </w:lvl>
+    <w:lvl w:ilvl="7" w:tplc="04190019" w:tentative="1">
+      <w:start w:val="1"/>
+      <w:numFmt w:val="lowerLetter"/>
+      <w:lvlText w:val="%8."/>
+      <w:lvlJc w:val="left"/>
+      <w:pPr>
+        <w:ind w:left="6469" w:hanging="360"/>
+      </w:pPr>
+    </w:lvl>
+    <w:lvl w:ilvl="8" w:tplc="0419001B" w:tentative="1">
+      <w:start w:val="1"/>
+      <w:numFmt w:val="lowerRoman"/>
+      <w:lvlText w:val="%9."/>
+      <w:lvlJc w:val="right"/>
+      <w:pPr>
+        <w:ind w:left="7189" w:hanging="180"/>
+      </w:pPr>
+    </w:lvl>
+  </w:abstractNum>
+  <w:abstractNum w:abstractNumId="4" w15:restartNumberingAfterBreak="0">
     <w:nsid w:val="263218AD"/>
     <w:multiLevelType w:val="multilevel"/>
     <w:tmpl w:val="ADBCA6EE"/>
@@ -2047,7 +2833,269 @@
       </w:rPr>
     </w:lvl>
   </w:abstractNum>
-  <w:abstractNum w:abstractNumId="4" w15:restartNumberingAfterBreak="0">
+  <w:abstractNum w:abstractNumId="5" w15:restartNumberingAfterBreak="0">
+    <w:nsid w:val="37BD1375"/>
+    <w:multiLevelType w:val="multilevel"/>
+    <w:tmpl w:val="2E26AFC4"/>
+    <w:lvl w:ilvl="0">
+      <w:start w:val="1"/>
+      <w:numFmt w:val="bullet"/>
+      <w:lvlText w:val=""/>
+      <w:lvlJc w:val="left"/>
+      <w:pPr>
+        <w:tabs>
+          <w:tab w:val="num" w:pos="720"/>
+        </w:tabs>
+        <w:ind w:left="720" w:hanging="360"/>
+      </w:pPr>
+      <w:rPr>
+        <w:rFonts w:ascii="Symbol" w:hAnsi="Symbol" w:hint="default"/>
+        <w:sz w:val="20"/>
+      </w:rPr>
+    </w:lvl>
+    <w:lvl w:ilvl="1" w:tentative="1">
+      <w:start w:val="1"/>
+      <w:numFmt w:val="bullet"/>
+      <w:lvlText w:val="o"/>
+      <w:lvlJc w:val="left"/>
+      <w:pPr>
+        <w:tabs>
+          <w:tab w:val="num" w:pos="1440"/>
+        </w:tabs>
+        <w:ind w:left="1440" w:hanging="360"/>
+      </w:pPr>
+      <w:rPr>
+        <w:rFonts w:ascii="Courier New" w:hAnsi="Courier New" w:hint="default"/>
+        <w:sz w:val="20"/>
+      </w:rPr>
+    </w:lvl>
+    <w:lvl w:ilvl="2" w:tentative="1">
+      <w:start w:val="1"/>
+      <w:numFmt w:val="bullet"/>
+      <w:lvlText w:val=""/>
+      <w:lvlJc w:val="left"/>
+      <w:pPr>
+        <w:tabs>
+          <w:tab w:val="num" w:pos="2160"/>
+        </w:tabs>
+        <w:ind w:left="2160" w:hanging="360"/>
+      </w:pPr>
+      <w:rPr>
+        <w:rFonts w:ascii="Wingdings" w:hAnsi="Wingdings" w:hint="default"/>
+        <w:sz w:val="20"/>
+      </w:rPr>
+    </w:lvl>
+    <w:lvl w:ilvl="3" w:tentative="1">
+      <w:start w:val="1"/>
+      <w:numFmt w:val="bullet"/>
+      <w:lvlText w:val=""/>
+      <w:lvlJc w:val="left"/>
+      <w:pPr>
+        <w:tabs>
+          <w:tab w:val="num" w:pos="2880"/>
+        </w:tabs>
+        <w:ind w:left="2880" w:hanging="360"/>
+      </w:pPr>
+      <w:rPr>
+        <w:rFonts w:ascii="Wingdings" w:hAnsi="Wingdings" w:hint="default"/>
+        <w:sz w:val="20"/>
+      </w:rPr>
+    </w:lvl>
+    <w:lvl w:ilvl="4" w:tentative="1">
+      <w:start w:val="1"/>
+      <w:numFmt w:val="bullet"/>
+      <w:lvlText w:val=""/>
+      <w:lvlJc w:val="left"/>
+      <w:pPr>
+        <w:tabs>
+          <w:tab w:val="num" w:pos="3600"/>
+        </w:tabs>
+        <w:ind w:left="3600" w:hanging="360"/>
+      </w:pPr>
+      <w:rPr>
+        <w:rFonts w:ascii="Wingdings" w:hAnsi="Wingdings" w:hint="default"/>
+        <w:sz w:val="20"/>
+      </w:rPr>
+    </w:lvl>
+    <w:lvl w:ilvl="5" w:tentative="1">
+      <w:start w:val="1"/>
+      <w:numFmt w:val="bullet"/>
+      <w:lvlText w:val=""/>
+      <w:lvlJc w:val="left"/>
+      <w:pPr>
+        <w:tabs>
+          <w:tab w:val="num" w:pos="4320"/>
+        </w:tabs>
+        <w:ind w:left="4320" w:hanging="360"/>
+      </w:pPr>
+      <w:rPr>
+        <w:rFonts w:ascii="Wingdings" w:hAnsi="Wingdings" w:hint="default"/>
+        <w:sz w:val="20"/>
+      </w:rPr>
+    </w:lvl>
+    <w:lvl w:ilvl="6" w:tentative="1">
+      <w:start w:val="1"/>
+      <w:numFmt w:val="bullet"/>
+      <w:lvlText w:val=""/>
+      <w:lvlJc w:val="left"/>
+      <w:pPr>
+        <w:tabs>
+          <w:tab w:val="num" w:pos="5040"/>
+        </w:tabs>
+        <w:ind w:left="5040" w:hanging="360"/>
+      </w:pPr>
+      <w:rPr>
+        <w:rFonts w:ascii="Wingdings" w:hAnsi="Wingdings" w:hint="default"/>
+        <w:sz w:val="20"/>
+      </w:rPr>
+    </w:lvl>
+    <w:lvl w:ilvl="7" w:tentative="1">
+      <w:start w:val="1"/>
+      <w:numFmt w:val="bullet"/>
+      <w:lvlText w:val=""/>
+      <w:lvlJc w:val="left"/>
+      <w:pPr>
+        <w:tabs>
+          <w:tab w:val="num" w:pos="5760"/>
+        </w:tabs>
+        <w:ind w:left="5760" w:hanging="360"/>
+      </w:pPr>
+      <w:rPr>
+        <w:rFonts w:ascii="Wingdings" w:hAnsi="Wingdings" w:hint="default"/>
+        <w:sz w:val="20"/>
+      </w:rPr>
+    </w:lvl>
+    <w:lvl w:ilvl="8" w:tentative="1">
+      <w:start w:val="1"/>
+      <w:numFmt w:val="bullet"/>
+      <w:lvlText w:val=""/>
+      <w:lvlJc w:val="left"/>
+      <w:pPr>
+        <w:tabs>
+          <w:tab w:val="num" w:pos="6480"/>
+        </w:tabs>
+        <w:ind w:left="6480" w:hanging="360"/>
+      </w:pPr>
+      <w:rPr>
+        <w:rFonts w:ascii="Wingdings" w:hAnsi="Wingdings" w:hint="default"/>
+        <w:sz w:val="20"/>
+      </w:rPr>
+    </w:lvl>
+  </w:abstractNum>
+  <w:abstractNum w:abstractNumId="6" w15:restartNumberingAfterBreak="0">
+    <w:nsid w:val="4859306E"/>
+    <w:multiLevelType w:val="hybridMultilevel"/>
+    <w:tmpl w:val="5D82A69E"/>
+    <w:lvl w:ilvl="0" w:tplc="04190001">
+      <w:start w:val="1"/>
+      <w:numFmt w:val="bullet"/>
+      <w:lvlText w:val=""/>
+      <w:lvlJc w:val="left"/>
+      <w:pPr>
+        <w:ind w:left="720" w:hanging="360"/>
+      </w:pPr>
+      <w:rPr>
+        <w:rFonts w:ascii="Symbol" w:hAnsi="Symbol" w:hint="default"/>
+      </w:rPr>
+    </w:lvl>
+    <w:lvl w:ilvl="1" w:tplc="04190003" w:tentative="1">
+      <w:start w:val="1"/>
+      <w:numFmt w:val="bullet"/>
+      <w:lvlText w:val="o"/>
+      <w:lvlJc w:val="left"/>
+      <w:pPr>
+        <w:ind w:left="1440" w:hanging="360"/>
+      </w:pPr>
+      <w:rPr>
+        <w:rFonts w:ascii="Courier New" w:hAnsi="Courier New" w:cs="Courier New" w:hint="default"/>
+      </w:rPr>
+    </w:lvl>
+    <w:lvl w:ilvl="2" w:tplc="04190005" w:tentative="1">
+      <w:start w:val="1"/>
+      <w:numFmt w:val="bullet"/>
+      <w:lvlText w:val=""/>
+      <w:lvlJc w:val="left"/>
+      <w:pPr>
+        <w:ind w:left="2160" w:hanging="360"/>
+      </w:pPr>
+      <w:rPr>
+        <w:rFonts w:ascii="Wingdings" w:hAnsi="Wingdings" w:hint="default"/>
+      </w:rPr>
+    </w:lvl>
+    <w:lvl w:ilvl="3" w:tplc="04190001" w:tentative="1">
+      <w:start w:val="1"/>
+      <w:numFmt w:val="bullet"/>
+      <w:lvlText w:val=""/>
+      <w:lvlJc w:val="left"/>
+      <w:pPr>
+        <w:ind w:left="2880" w:hanging="360"/>
+      </w:pPr>
+      <w:rPr>
+        <w:rFonts w:ascii="Symbol" w:hAnsi="Symbol" w:hint="default"/>
+      </w:rPr>
+    </w:lvl>
+    <w:lvl w:ilvl="4" w:tplc="04190003" w:tentative="1">
+      <w:start w:val="1"/>
+      <w:numFmt w:val="bullet"/>
+      <w:lvlText w:val="o"/>
+      <w:lvlJc w:val="left"/>
+      <w:pPr>
+        <w:ind w:left="3600" w:hanging="360"/>
+      </w:pPr>
+      <w:rPr>
+        <w:rFonts w:ascii="Courier New" w:hAnsi="Courier New" w:cs="Courier New" w:hint="default"/>
+      </w:rPr>
+    </w:lvl>
+    <w:lvl w:ilvl="5" w:tplc="04190005" w:tentative="1">
+      <w:start w:val="1"/>
+      <w:numFmt w:val="bullet"/>
+      <w:lvlText w:val=""/>
+      <w:lvlJc w:val="left"/>
+      <w:pPr>
+        <w:ind w:left="4320" w:hanging="360"/>
+      </w:pPr>
+      <w:rPr>
+        <w:rFonts w:ascii="Wingdings" w:hAnsi="Wingdings" w:hint="default"/>
+      </w:rPr>
+    </w:lvl>
+    <w:lvl w:ilvl="6" w:tplc="04190001" w:tentative="1">
+      <w:start w:val="1"/>
+      <w:numFmt w:val="bullet"/>
+      <w:lvlText w:val=""/>
+      <w:lvlJc w:val="left"/>
+      <w:pPr>
+        <w:ind w:left="5040" w:hanging="360"/>
+      </w:pPr>
+      <w:rPr>
+        <w:rFonts w:ascii="Symbol" w:hAnsi="Symbol" w:hint="default"/>
+      </w:rPr>
+    </w:lvl>
+    <w:lvl w:ilvl="7" w:tplc="04190003" w:tentative="1">
+      <w:start w:val="1"/>
+      <w:numFmt w:val="bullet"/>
+      <w:lvlText w:val="o"/>
+      <w:lvlJc w:val="left"/>
+      <w:pPr>
+        <w:ind w:left="5760" w:hanging="360"/>
+      </w:pPr>
+      <w:rPr>
+        <w:rFonts w:ascii="Courier New" w:hAnsi="Courier New" w:cs="Courier New" w:hint="default"/>
+      </w:rPr>
+    </w:lvl>
+    <w:lvl w:ilvl="8" w:tplc="04190005" w:tentative="1">
+      <w:start w:val="1"/>
+      <w:numFmt w:val="bullet"/>
+      <w:lvlText w:val=""/>
+      <w:lvlJc w:val="left"/>
+      <w:pPr>
+        <w:ind w:left="6480" w:hanging="360"/>
+      </w:pPr>
+      <w:rPr>
+        <w:rFonts w:ascii="Wingdings" w:hAnsi="Wingdings" w:hint="default"/>
+      </w:rPr>
+    </w:lvl>
+  </w:abstractNum>
+  <w:abstractNum w:abstractNumId="7" w15:restartNumberingAfterBreak="0">
     <w:nsid w:val="48DF4B69"/>
     <w:multiLevelType w:val="multilevel"/>
     <w:tmpl w:val="5F747FD6"/>
@@ -2196,7 +3244,7 @@
       </w:rPr>
     </w:lvl>
   </w:abstractNum>
-  <w:abstractNum w:abstractNumId="5" w15:restartNumberingAfterBreak="0">
+  <w:abstractNum w:abstractNumId="8" w15:restartNumberingAfterBreak="0">
     <w:nsid w:val="633540F6"/>
     <w:multiLevelType w:val="multilevel"/>
     <w:tmpl w:val="D37A74BA"/>
@@ -2345,7 +3393,7 @@
       </w:rPr>
     </w:lvl>
   </w:abstractNum>
-  <w:abstractNum w:abstractNumId="6" w15:restartNumberingAfterBreak="0">
+  <w:abstractNum w:abstractNumId="9" w15:restartNumberingAfterBreak="0">
     <w:nsid w:val="6517728F"/>
     <w:multiLevelType w:val="hybridMultilevel"/>
     <w:tmpl w:val="CAE8BDE0"/>
@@ -2465,18 +3513,27 @@
     <w:abstractNumId w:val="1"/>
   </w:num>
   <w:num w:numId="3" w16cid:durableId="990213885">
-    <w:abstractNumId w:val="5"/>
+    <w:abstractNumId w:val="8"/>
   </w:num>
   <w:num w:numId="4" w16cid:durableId="932083701">
-    <w:abstractNumId w:val="3"/>
+    <w:abstractNumId w:val="4"/>
   </w:num>
   <w:num w:numId="5" w16cid:durableId="1616448930">
     <w:abstractNumId w:val="0"/>
   </w:num>
   <w:num w:numId="6" w16cid:durableId="1616709679">
-    <w:abstractNumId w:val="4"/>
+    <w:abstractNumId w:val="7"/>
   </w:num>
   <w:num w:numId="7" w16cid:durableId="1069500993">
+    <w:abstractNumId w:val="9"/>
+  </w:num>
+  <w:num w:numId="8" w16cid:durableId="388694236">
+    <w:abstractNumId w:val="3"/>
+  </w:num>
+  <w:num w:numId="9" w16cid:durableId="834302975">
+    <w:abstractNumId w:val="5"/>
+  </w:num>
+  <w:num w:numId="10" w16cid:durableId="1419522352">
     <w:abstractNumId w:val="6"/>
   </w:num>
 </w:numbering>
@@ -3454,6 +4511,22 @@
       <w:bCs/>
     </w:rPr>
   </w:style>
+  <w:style w:type="paragraph" w:styleId="af1">
+    <w:name w:val="Normal (Web)"/>
+    <w:basedOn w:val="a"/>
+    <w:uiPriority w:val="99"/>
+    <w:unhideWhenUsed/>
+    <w:rsid w:val="00366032"/>
+    <w:pPr>
+      <w:spacing w:before="100" w:beforeAutospacing="1" w:after="100" w:afterAutospacing="1" w:line="240" w:lineRule="auto"/>
+    </w:pPr>
+    <w:rPr>
+      <w:rFonts w:ascii="Times New Roman" w:eastAsia="Times New Roman" w:hAnsi="Times New Roman" w:cs="Times New Roman"/>
+      <w:kern w:val="0"/>
+      <w:lang w:eastAsia="ru-RU"/>
+      <w14:ligatures w14:val="none"/>
+    </w:rPr>
+  </w:style>
 </w:styles>
 </file>
 

</xml_diff>